<commit_message>
Cambios en el Documento de DBD
Se agregaron la nuevas tablas correspondientes y se modifico en el diagrama ER
</commit_message>
<xml_diff>
--- a/Desarrollo/SVM/Análisis/SVM-DDBD.docx
+++ b/Desarrollo/SVM/Análisis/SVM-DDBD.docx
@@ -593,6 +593,14 @@
                 <w:szCs w:val="24"/>
               </w:rPr>
             </w:pPr>
+            <w:r>
+              <w:rPr>
+                <w:rFonts w:ascii="Poppins" w:eastAsia="Poppins" w:hAnsi="Poppins" w:cs="Poppins"/>
+                <w:sz w:val="24"/>
+                <w:szCs w:val="24"/>
+              </w:rPr>
+              <w:t>01/06/2024</w:t>
+            </w:r>
           </w:p>
         </w:tc>
         <w:tc>
@@ -617,6 +625,14 @@
                 <w:szCs w:val="24"/>
               </w:rPr>
             </w:pPr>
+            <w:r>
+              <w:rPr>
+                <w:rFonts w:ascii="Poppins" w:eastAsia="Poppins" w:hAnsi="Poppins" w:cs="Poppins"/>
+                <w:sz w:val="24"/>
+                <w:szCs w:val="24"/>
+              </w:rPr>
+              <w:t>1.1</w:t>
+            </w:r>
           </w:p>
         </w:tc>
         <w:tc>
@@ -641,6 +657,14 @@
                 <w:szCs w:val="24"/>
               </w:rPr>
             </w:pPr>
+            <w:r>
+              <w:rPr>
+                <w:rFonts w:ascii="Poppins" w:eastAsia="Poppins" w:hAnsi="Poppins" w:cs="Poppins"/>
+                <w:sz w:val="24"/>
+                <w:szCs w:val="24"/>
+              </w:rPr>
+              <w:t>Actualización y Cambios en los esquemas</w:t>
+            </w:r>
           </w:p>
         </w:tc>
         <w:tc>
@@ -665,6 +689,14 @@
                 <w:szCs w:val="24"/>
               </w:rPr>
             </w:pPr>
+            <w:r>
+              <w:rPr>
+                <w:rFonts w:ascii="Poppins" w:eastAsia="Poppins" w:hAnsi="Poppins" w:cs="Poppins"/>
+                <w:sz w:val="24"/>
+                <w:szCs w:val="24"/>
+              </w:rPr>
+              <w:t>Bryan Silva</w:t>
+            </w:r>
           </w:p>
         </w:tc>
       </w:tr>
@@ -687,7 +719,6 @@
             <w:pPr>
               <w:widowControl w:val="0"/>
               <w:spacing w:line="240" w:lineRule="auto"/>
-              <w:jc w:val="center"/>
               <w:rPr>
                 <w:rFonts w:ascii="Poppins" w:eastAsia="Poppins" w:hAnsi="Poppins" w:cs="Poppins"/>
                 <w:sz w:val="24"/>
@@ -795,40 +826,21 @@
       </w:pPr>
       <w:r>
         <w:rPr>
-          <w:rFonts w:ascii="Poppins SemiBold" w:eastAsia="Poppins SemiBold" w:hAnsi="Poppins SemiBold" w:cs="Poppins SemiBold"/>
+          <w:rFonts w:ascii="Poppins Medium" w:eastAsia="Poppins Medium" w:hAnsi="Poppins Medium" w:cs="Poppins Medium"/>
           <w:sz w:val="24"/>
           <w:szCs w:val="24"/>
         </w:rPr>
         <w:lastRenderedPageBreak/>
-        <w:t>Base de Datos</w:t>
-      </w:r>
-    </w:p>
-    <w:p>
-      <w:pPr>
-        <w:numPr>
-          <w:ilvl w:val="1"/>
-          <w:numId w:val="1"/>
-        </w:numPr>
-        <w:rPr>
-          <w:rFonts w:ascii="Poppins Medium" w:eastAsia="Poppins Medium" w:hAnsi="Poppins Medium" w:cs="Poppins Medium"/>
-          <w:sz w:val="24"/>
-          <w:szCs w:val="24"/>
-        </w:rPr>
-      </w:pPr>
-      <w:r>
-        <w:rPr>
-          <w:rFonts w:ascii="Poppins Medium" w:eastAsia="Poppins Medium" w:hAnsi="Poppins Medium" w:cs="Poppins Medium"/>
-        </w:rPr>
         <w:drawing>
-          <wp:anchor distT="0" distB="0" distL="114300" distR="114300" simplePos="0" relativeHeight="251661312" behindDoc="1" locked="0" layoutInCell="1" allowOverlap="1" wp14:anchorId="2DD53BB8" wp14:editId="06B08EC7">
+          <wp:anchor distT="0" distB="0" distL="114300" distR="114300" simplePos="0" relativeHeight="251656704" behindDoc="1" locked="0" layoutInCell="1" allowOverlap="1" wp14:anchorId="70695221" wp14:editId="5973AADB">
             <wp:simplePos x="0" y="0"/>
             <wp:positionH relativeFrom="column">
-              <wp:posOffset>94593</wp:posOffset>
+              <wp:posOffset>247650</wp:posOffset>
             </wp:positionH>
             <wp:positionV relativeFrom="paragraph">
-              <wp:posOffset>257810</wp:posOffset>
+              <wp:posOffset>409575</wp:posOffset>
             </wp:positionV>
-            <wp:extent cx="5733415" cy="3636645"/>
+            <wp:extent cx="5733415" cy="3770630"/>
             <wp:effectExtent l="0" t="0" r="0" b="0"/>
             <wp:wrapTight wrapText="bothSides">
               <wp:wrapPolygon edited="0">
@@ -839,7 +851,7 @@
                 <wp:lineTo x="0" y="0"/>
               </wp:wrapPolygon>
             </wp:wrapTight>
-            <wp:docPr id="1765735628" name="Imagen 1" descr="Interfaz de usuario gráfica, Aplicación&#10;&#10;Descripción generada automáticamente"/>
+            <wp:docPr id="1608614108" name="Imagen 1" descr="Interfaz de usuario gráfica, Aplicación, Correo electrónico&#10;&#10;Descripción generada automáticamente"/>
             <wp:cNvGraphicFramePr>
               <a:graphicFrameLocks xmlns:a="http://schemas.openxmlformats.org/drawingml/2006/main" noChangeAspect="1"/>
             </wp:cNvGraphicFramePr>
@@ -847,7 +859,7 @@
               <a:graphicData uri="http://schemas.openxmlformats.org/drawingml/2006/picture">
                 <pic:pic xmlns:pic="http://schemas.openxmlformats.org/drawingml/2006/picture">
                   <pic:nvPicPr>
-                    <pic:cNvPr id="1765735628" name="Imagen 1" descr="Interfaz de usuario gráfica, Aplicación&#10;&#10;Descripción generada automáticamente"/>
+                    <pic:cNvPr id="1608614108" name="Imagen 1" descr="Interfaz de usuario gráfica, Aplicación, Correo electrónico&#10;&#10;Descripción generada automáticamente"/>
                     <pic:cNvPicPr/>
                   </pic:nvPicPr>
                   <pic:blipFill>
@@ -865,7 +877,7 @@
                   <pic:spPr>
                     <a:xfrm>
                       <a:off x="0" y="0"/>
-                      <a:ext cx="5733415" cy="3636645"/>
+                      <a:ext cx="5733415" cy="3770630"/>
                     </a:xfrm>
                     <a:prstGeom prst="rect">
                       <a:avLst/>
@@ -879,6 +891,27 @@
       </w:r>
       <w:r>
         <w:rPr>
+          <w:rFonts w:ascii="Poppins SemiBold" w:eastAsia="Poppins SemiBold" w:hAnsi="Poppins SemiBold" w:cs="Poppins SemiBold"/>
+          <w:sz w:val="24"/>
+          <w:szCs w:val="24"/>
+        </w:rPr>
+        <w:t>Base de Datos</w:t>
+      </w:r>
+    </w:p>
+    <w:p>
+      <w:pPr>
+        <w:numPr>
+          <w:ilvl w:val="1"/>
+          <w:numId w:val="1"/>
+        </w:numPr>
+        <w:rPr>
+          <w:rFonts w:ascii="Poppins Medium" w:eastAsia="Poppins Medium" w:hAnsi="Poppins Medium" w:cs="Poppins Medium"/>
+          <w:sz w:val="24"/>
+          <w:szCs w:val="24"/>
+        </w:rPr>
+      </w:pPr>
+      <w:r>
+        <w:rPr>
           <w:rFonts w:ascii="Poppins Medium" w:eastAsia="Poppins Medium" w:hAnsi="Poppins Medium" w:cs="Poppins Medium"/>
           <w:sz w:val="24"/>
           <w:szCs w:val="24"/>
@@ -1146,16 +1179,8 @@
           <w:sz w:val="24"/>
           <w:szCs w:val="24"/>
         </w:rPr>
-        <w:t xml:space="preserve">Almacena información sobre las vacunas disponibles en el sistema, incluyendo su nombre, cantidad disponible, </w:t>
-      </w:r>
-      <w:r>
-        <w:rPr>
-          <w:rFonts w:ascii="Poppins" w:eastAsia="Poppins" w:hAnsi="Poppins" w:cs="Poppins"/>
-          <w:sz w:val="24"/>
-          <w:szCs w:val="24"/>
-        </w:rPr>
         <w:lastRenderedPageBreak/>
-        <w:t>fecha de registro y otros detalles relevantes como el fabricante y la fecha de caducidad.</w:t>
+        <w:t>Almacena información sobre las vacunas disponibles en el sistema, incluyendo su nombre, cantidad disponible, fecha de registro y otros detalles relevantes como el fabricante y la fecha de caducidad.</w:t>
       </w:r>
     </w:p>
     <w:p>
@@ -1494,16 +1519,8 @@
           <w:sz w:val="24"/>
           <w:szCs w:val="24"/>
         </w:rPr>
-        <w:t xml:space="preserve">Registra información sobre cada vacunación realizada en el sistema, incluyendo el paciente vacunado, la </w:t>
-      </w:r>
-      <w:r>
-        <w:rPr>
-          <w:rFonts w:ascii="Poppins" w:eastAsia="Poppins" w:hAnsi="Poppins" w:cs="Poppins"/>
-          <w:sz w:val="24"/>
-          <w:szCs w:val="24"/>
-        </w:rPr>
         <w:lastRenderedPageBreak/>
-        <w:t>vacuna administrada, la fecha de vacunación y otros detalles relevantes como la dosis administrada y los efectos secundarios.</w:t>
+        <w:t>Registra información sobre cada vacunación realizada en el sistema, incluyendo el paciente vacunado, la vacuna administrada, la fecha de vacunación y otros detalles relevantes como la dosis administrada y los efectos secundarios.</w:t>
       </w:r>
     </w:p>
     <w:p>
@@ -3518,7 +3535,6 @@
           <w:sz w:val="24"/>
           <w:szCs w:val="24"/>
         </w:rPr>
-        <w:lastRenderedPageBreak/>
         <w:t>Administrador</w:t>
       </w:r>
     </w:p>
@@ -3725,15 +3741,7 @@
                 <w:sz w:val="24"/>
                 <w:szCs w:val="24"/>
               </w:rPr>
-              <w:t xml:space="preserve">Identificador único del </w:t>
-            </w:r>
-            <w:r>
-              <w:rPr>
-                <w:rFonts w:ascii="Times New Roman" w:eastAsia="Poppins" w:hAnsi="Times New Roman" w:cs="Times New Roman"/>
-                <w:sz w:val="24"/>
-                <w:szCs w:val="24"/>
-              </w:rPr>
-              <w:t>administrador</w:t>
+              <w:t>Identificador único del administrador</w:t>
             </w:r>
           </w:p>
         </w:tc>
@@ -4939,15 +4947,7 @@
                 <w:sz w:val="24"/>
                 <w:szCs w:val="24"/>
               </w:rPr>
-              <w:t xml:space="preserve">Nombre del </w:t>
-            </w:r>
-            <w:r>
-              <w:rPr>
-                <w:rFonts w:ascii="Times New Roman" w:eastAsia="Poppins" w:hAnsi="Times New Roman" w:cs="Times New Roman"/>
-                <w:sz w:val="24"/>
-                <w:szCs w:val="24"/>
-              </w:rPr>
-              <w:t>paciente</w:t>
+              <w:t>Nombre del paciente</w:t>
             </w:r>
           </w:p>
         </w:tc>
@@ -5859,15 +5859,7 @@
                 <w:sz w:val="24"/>
                 <w:szCs w:val="24"/>
               </w:rPr>
-              <w:t>Referencia a</w:t>
-            </w:r>
-            <w:r>
-              <w:rPr>
-                <w:rFonts w:ascii="Times New Roman" w:eastAsia="Poppins" w:hAnsi="Times New Roman" w:cs="Times New Roman"/>
-                <w:sz w:val="24"/>
-                <w:szCs w:val="24"/>
-              </w:rPr>
-              <w:t xml:space="preserve"> inventarista</w:t>
+              <w:t>Referencia a inventarista</w:t>
             </w:r>
           </w:p>
         </w:tc>
@@ -6005,15 +5997,7 @@
                 <w:sz w:val="24"/>
                 <w:szCs w:val="24"/>
               </w:rPr>
-              <w:t>Referencia a</w:t>
-            </w:r>
-            <w:r>
-              <w:rPr>
-                <w:rFonts w:ascii="Times New Roman" w:eastAsia="Poppins" w:hAnsi="Times New Roman" w:cs="Times New Roman"/>
-                <w:sz w:val="24"/>
-                <w:szCs w:val="24"/>
-              </w:rPr>
-              <w:t xml:space="preserve"> vacunas</w:t>
+              <w:t>Referencia a vacunas</w:t>
             </w:r>
           </w:p>
         </w:tc>
@@ -6190,7 +6174,6 @@
           <w:sz w:val="24"/>
           <w:szCs w:val="24"/>
         </w:rPr>
-        <w:lastRenderedPageBreak/>
         <w:t>Historial_Paciente</w:t>
       </w:r>
     </w:p>
@@ -6415,7 +6398,15 @@
                 <w:sz w:val="24"/>
                 <w:szCs w:val="24"/>
               </w:rPr>
-              <w:t>Identificador único del inventarista</w:t>
+              <w:t xml:space="preserve">Identificador único del </w:t>
+            </w:r>
+            <w:r>
+              <w:rPr>
+                <w:rFonts w:ascii="Times New Roman" w:eastAsia="Poppins" w:hAnsi="Times New Roman" w:cs="Times New Roman"/>
+                <w:sz w:val="24"/>
+                <w:szCs w:val="24"/>
+              </w:rPr>
+              <w:t>historial</w:t>
             </w:r>
           </w:p>
         </w:tc>
@@ -6786,13 +6777,31 @@
     </w:p>
     <w:p>
       <w:pPr>
-        <w:ind w:left="1440"/>
-        <w:rPr>
-          <w:rFonts w:ascii="Poppins" w:eastAsia="Poppins" w:hAnsi="Poppins" w:cs="Poppins"/>
-          <w:sz w:val="24"/>
-          <w:szCs w:val="24"/>
-        </w:rPr>
-      </w:pPr>
+        <w:pStyle w:val="Prrafodelista"/>
+        <w:numPr>
+          <w:ilvl w:val="2"/>
+          <w:numId w:val="4"/>
+        </w:numPr>
+        <w:ind w:left="2127" w:hanging="851"/>
+        <w:jc w:val="both"/>
+        <w:rPr>
+          <w:rFonts w:ascii="Poppins" w:eastAsia="Poppins" w:hAnsi="Poppins" w:cs="Poppins"/>
+          <w:b/>
+          <w:bCs/>
+          <w:sz w:val="24"/>
+          <w:szCs w:val="24"/>
+        </w:rPr>
+      </w:pPr>
+      <w:r>
+        <w:rPr>
+          <w:rFonts w:ascii="Poppins" w:eastAsia="Poppins" w:hAnsi="Poppins" w:cs="Poppins"/>
+          <w:b/>
+          <w:bCs/>
+          <w:sz w:val="24"/>
+          <w:szCs w:val="24"/>
+        </w:rPr>
+        <w:t>Vacunas_Disponibles</w:t>
+      </w:r>
     </w:p>
     <w:p>
       <w:pPr>
@@ -6801,6 +6810,1710 @@
           <w:rFonts w:ascii="Poppins" w:eastAsia="Poppins" w:hAnsi="Poppins" w:cs="Poppins"/>
           <w:sz w:val="24"/>
           <w:szCs w:val="24"/>
+        </w:rPr>
+      </w:pPr>
+      <w:r>
+        <w:rPr>
+          <w:rFonts w:ascii="Poppins" w:eastAsia="Poppins" w:hAnsi="Poppins" w:cs="Poppins"/>
+          <w:sz w:val="24"/>
+          <w:szCs w:val="24"/>
+        </w:rPr>
+        <w:tab/>
+      </w:r>
+    </w:p>
+    <w:tbl>
+      <w:tblPr>
+        <w:tblStyle w:val="Tablaconcuadrcula5oscura-nfasis1"/>
+        <w:tblW w:w="10491" w:type="dxa"/>
+        <w:tblInd w:w="-725" w:type="dxa"/>
+        <w:tblLook w:val="04A0" w:firstRow="1" w:lastRow="0" w:firstColumn="1" w:lastColumn="0" w:noHBand="0" w:noVBand="1"/>
+      </w:tblPr>
+      <w:tblGrid>
+        <w:gridCol w:w="2108"/>
+        <w:gridCol w:w="3677"/>
+        <w:gridCol w:w="896"/>
+        <w:gridCol w:w="1297"/>
+        <w:gridCol w:w="2513"/>
+      </w:tblGrid>
+      <w:tr>
+        <w:trPr>
+          <w:cnfStyle w:val="100000000000" w:firstRow="1" w:lastRow="0" w:firstColumn="0" w:lastColumn="0" w:oddVBand="0" w:evenVBand="0" w:oddHBand="0" w:evenHBand="0" w:firstRowFirstColumn="0" w:firstRowLastColumn="0" w:lastRowFirstColumn="0" w:lastRowLastColumn="0"/>
+        </w:trPr>
+        <w:tc>
+          <w:tcPr>
+            <w:cnfStyle w:val="001000000000" w:firstRow="0" w:lastRow="0" w:firstColumn="1" w:lastColumn="0" w:oddVBand="0" w:evenVBand="0" w:oddHBand="0" w:evenHBand="0" w:firstRowFirstColumn="0" w:firstRowLastColumn="0" w:lastRowFirstColumn="0" w:lastRowLastColumn="0"/>
+            <w:tcW w:w="2108" w:type="dxa"/>
+          </w:tcPr>
+          <w:p>
+            <w:pPr>
+              <w:jc w:val="both"/>
+              <w:rPr>
+                <w:rFonts w:ascii="Times New Roman" w:eastAsia="Poppins" w:hAnsi="Times New Roman" w:cs="Times New Roman"/>
+                <w:sz w:val="24"/>
+                <w:szCs w:val="24"/>
+              </w:rPr>
+            </w:pPr>
+            <w:r>
+              <w:rPr>
+                <w:rFonts w:ascii="Times New Roman" w:eastAsia="Poppins" w:hAnsi="Times New Roman" w:cs="Times New Roman"/>
+                <w:sz w:val="24"/>
+                <w:szCs w:val="24"/>
+              </w:rPr>
+              <w:t>Campo</w:t>
+            </w:r>
+          </w:p>
+        </w:tc>
+        <w:tc>
+          <w:tcPr>
+            <w:tcW w:w="3677" w:type="dxa"/>
+          </w:tcPr>
+          <w:p>
+            <w:pPr>
+              <w:jc w:val="both"/>
+              <w:cnfStyle w:val="100000000000" w:firstRow="1" w:lastRow="0" w:firstColumn="0" w:lastColumn="0" w:oddVBand="0" w:evenVBand="0" w:oddHBand="0" w:evenHBand="0" w:firstRowFirstColumn="0" w:firstRowLastColumn="0" w:lastRowFirstColumn="0" w:lastRowLastColumn="0"/>
+              <w:rPr>
+                <w:rFonts w:ascii="Times New Roman" w:eastAsia="Poppins" w:hAnsi="Times New Roman" w:cs="Times New Roman"/>
+                <w:sz w:val="24"/>
+                <w:szCs w:val="24"/>
+              </w:rPr>
+            </w:pPr>
+            <w:r>
+              <w:rPr>
+                <w:rFonts w:ascii="Times New Roman" w:eastAsia="Poppins" w:hAnsi="Times New Roman" w:cs="Times New Roman"/>
+                <w:sz w:val="24"/>
+                <w:szCs w:val="24"/>
+              </w:rPr>
+              <w:t>Dominio</w:t>
+            </w:r>
+          </w:p>
+        </w:tc>
+        <w:tc>
+          <w:tcPr>
+            <w:tcW w:w="896" w:type="dxa"/>
+          </w:tcPr>
+          <w:p>
+            <w:pPr>
+              <w:jc w:val="both"/>
+              <w:cnfStyle w:val="100000000000" w:firstRow="1" w:lastRow="0" w:firstColumn="0" w:lastColumn="0" w:oddVBand="0" w:evenVBand="0" w:oddHBand="0" w:evenHBand="0" w:firstRowFirstColumn="0" w:firstRowLastColumn="0" w:lastRowFirstColumn="0" w:lastRowLastColumn="0"/>
+              <w:rPr>
+                <w:rFonts w:ascii="Times New Roman" w:eastAsia="Poppins" w:hAnsi="Times New Roman" w:cs="Times New Roman"/>
+                <w:sz w:val="24"/>
+                <w:szCs w:val="24"/>
+              </w:rPr>
+            </w:pPr>
+            <w:r>
+              <w:rPr>
+                <w:rFonts w:ascii="Times New Roman" w:eastAsia="Poppins" w:hAnsi="Times New Roman" w:cs="Times New Roman"/>
+                <w:sz w:val="24"/>
+                <w:szCs w:val="24"/>
+              </w:rPr>
+              <w:t xml:space="preserve">Tipo de campo </w:t>
+            </w:r>
+          </w:p>
+        </w:tc>
+        <w:tc>
+          <w:tcPr>
+            <w:tcW w:w="1297" w:type="dxa"/>
+          </w:tcPr>
+          <w:p>
+            <w:pPr>
+              <w:jc w:val="both"/>
+              <w:cnfStyle w:val="100000000000" w:firstRow="1" w:lastRow="0" w:firstColumn="0" w:lastColumn="0" w:oddVBand="0" w:evenVBand="0" w:oddHBand="0" w:evenHBand="0" w:firstRowFirstColumn="0" w:firstRowLastColumn="0" w:lastRowFirstColumn="0" w:lastRowLastColumn="0"/>
+              <w:rPr>
+                <w:rFonts w:ascii="Times New Roman" w:eastAsia="Poppins" w:hAnsi="Times New Roman" w:cs="Times New Roman"/>
+                <w:sz w:val="24"/>
+                <w:szCs w:val="24"/>
+              </w:rPr>
+            </w:pPr>
+            <w:r>
+              <w:rPr>
+                <w:rFonts w:ascii="Times New Roman" w:eastAsia="Poppins" w:hAnsi="Times New Roman" w:cs="Times New Roman"/>
+                <w:sz w:val="24"/>
+                <w:szCs w:val="24"/>
+              </w:rPr>
+              <w:t>Indización</w:t>
+            </w:r>
+          </w:p>
+        </w:tc>
+        <w:tc>
+          <w:tcPr>
+            <w:tcW w:w="2513" w:type="dxa"/>
+          </w:tcPr>
+          <w:p>
+            <w:pPr>
+              <w:jc w:val="both"/>
+              <w:cnfStyle w:val="100000000000" w:firstRow="1" w:lastRow="0" w:firstColumn="0" w:lastColumn="0" w:oddVBand="0" w:evenVBand="0" w:oddHBand="0" w:evenHBand="0" w:firstRowFirstColumn="0" w:firstRowLastColumn="0" w:lastRowFirstColumn="0" w:lastRowLastColumn="0"/>
+              <w:rPr>
+                <w:rFonts w:ascii="Times New Roman" w:eastAsia="Poppins" w:hAnsi="Times New Roman" w:cs="Times New Roman"/>
+                <w:sz w:val="24"/>
+                <w:szCs w:val="24"/>
+              </w:rPr>
+            </w:pPr>
+            <w:r>
+              <w:rPr>
+                <w:rFonts w:ascii="Times New Roman" w:eastAsia="Poppins" w:hAnsi="Times New Roman" w:cs="Times New Roman"/>
+                <w:sz w:val="24"/>
+                <w:szCs w:val="24"/>
+              </w:rPr>
+              <w:t>Validación</w:t>
+            </w:r>
+          </w:p>
+        </w:tc>
+      </w:tr>
+      <w:tr>
+        <w:trPr>
+          <w:cnfStyle w:val="000000100000" w:firstRow="0" w:lastRow="0" w:firstColumn="0" w:lastColumn="0" w:oddVBand="0" w:evenVBand="0" w:oddHBand="1" w:evenHBand="0" w:firstRowFirstColumn="0" w:firstRowLastColumn="0" w:lastRowFirstColumn="0" w:lastRowLastColumn="0"/>
+        </w:trPr>
+        <w:tc>
+          <w:tcPr>
+            <w:cnfStyle w:val="001000000000" w:firstRow="0" w:lastRow="0" w:firstColumn="1" w:lastColumn="0" w:oddVBand="0" w:evenVBand="0" w:oddHBand="0" w:evenHBand="0" w:firstRowFirstColumn="0" w:firstRowLastColumn="0" w:lastRowFirstColumn="0" w:lastRowLastColumn="0"/>
+            <w:tcW w:w="2108" w:type="dxa"/>
+          </w:tcPr>
+          <w:p>
+            <w:pPr>
+              <w:jc w:val="both"/>
+              <w:rPr>
+                <w:rFonts w:ascii="Times New Roman" w:eastAsia="Poppins" w:hAnsi="Times New Roman" w:cs="Times New Roman"/>
+                <w:sz w:val="24"/>
+                <w:szCs w:val="24"/>
+              </w:rPr>
+            </w:pPr>
+            <w:r>
+              <w:rPr>
+                <w:rFonts w:ascii="Times New Roman" w:eastAsia="Poppins" w:hAnsi="Times New Roman" w:cs="Times New Roman"/>
+                <w:sz w:val="24"/>
+                <w:szCs w:val="24"/>
+              </w:rPr>
+              <w:t>kit</w:t>
+            </w:r>
+          </w:p>
+        </w:tc>
+        <w:tc>
+          <w:tcPr>
+            <w:tcW w:w="3677" w:type="dxa"/>
+          </w:tcPr>
+          <w:p>
+            <w:pPr>
+              <w:jc w:val="both"/>
+              <w:cnfStyle w:val="000000100000" w:firstRow="0" w:lastRow="0" w:firstColumn="0" w:lastColumn="0" w:oddVBand="0" w:evenVBand="0" w:oddHBand="1" w:evenHBand="0" w:firstRowFirstColumn="0" w:firstRowLastColumn="0" w:lastRowFirstColumn="0" w:lastRowLastColumn="0"/>
+              <w:rPr>
+                <w:rFonts w:ascii="Times New Roman" w:eastAsia="Poppins" w:hAnsi="Times New Roman" w:cs="Times New Roman"/>
+                <w:sz w:val="24"/>
+                <w:szCs w:val="24"/>
+              </w:rPr>
+            </w:pPr>
+            <w:r>
+              <w:rPr>
+                <w:rFonts w:ascii="Times New Roman" w:eastAsia="Poppins" w:hAnsi="Times New Roman" w:cs="Times New Roman"/>
+                <w:sz w:val="24"/>
+                <w:szCs w:val="24"/>
+              </w:rPr>
+              <w:t>Identificador único del</w:t>
+            </w:r>
+            <w:r>
+              <w:rPr>
+                <w:rFonts w:ascii="Times New Roman" w:eastAsia="Poppins" w:hAnsi="Times New Roman" w:cs="Times New Roman"/>
+                <w:sz w:val="24"/>
+                <w:szCs w:val="24"/>
+              </w:rPr>
+              <w:t xml:space="preserve"> kit de vacuna</w:t>
+            </w:r>
+          </w:p>
+        </w:tc>
+        <w:tc>
+          <w:tcPr>
+            <w:tcW w:w="896" w:type="dxa"/>
+          </w:tcPr>
+          <w:p>
+            <w:pPr>
+              <w:jc w:val="both"/>
+              <w:cnfStyle w:val="000000100000" w:firstRow="0" w:lastRow="0" w:firstColumn="0" w:lastColumn="0" w:oddVBand="0" w:evenVBand="0" w:oddHBand="1" w:evenHBand="0" w:firstRowFirstColumn="0" w:firstRowLastColumn="0" w:lastRowFirstColumn="0" w:lastRowLastColumn="0"/>
+              <w:rPr>
+                <w:rFonts w:ascii="Times New Roman" w:eastAsia="Poppins" w:hAnsi="Times New Roman" w:cs="Times New Roman"/>
+                <w:sz w:val="24"/>
+                <w:szCs w:val="24"/>
+              </w:rPr>
+            </w:pPr>
+            <w:proofErr w:type="spellStart"/>
+            <w:r>
+              <w:rPr>
+                <w:rFonts w:ascii="Times New Roman" w:eastAsia="Poppins" w:hAnsi="Times New Roman" w:cs="Times New Roman"/>
+                <w:sz w:val="24"/>
+                <w:szCs w:val="24"/>
+              </w:rPr>
+              <w:t>String</w:t>
+            </w:r>
+            <w:proofErr w:type="spellEnd"/>
+          </w:p>
+        </w:tc>
+        <w:tc>
+          <w:tcPr>
+            <w:tcW w:w="1297" w:type="dxa"/>
+          </w:tcPr>
+          <w:p>
+            <w:pPr>
+              <w:jc w:val="both"/>
+              <w:cnfStyle w:val="000000100000" w:firstRow="0" w:lastRow="0" w:firstColumn="0" w:lastColumn="0" w:oddVBand="0" w:evenVBand="0" w:oddHBand="1" w:evenHBand="0" w:firstRowFirstColumn="0" w:firstRowLastColumn="0" w:lastRowFirstColumn="0" w:lastRowLastColumn="0"/>
+              <w:rPr>
+                <w:rFonts w:ascii="Times New Roman" w:eastAsia="Poppins" w:hAnsi="Times New Roman" w:cs="Times New Roman"/>
+                <w:sz w:val="24"/>
+                <w:szCs w:val="24"/>
+              </w:rPr>
+            </w:pPr>
+            <w:r>
+              <w:rPr>
+                <w:rFonts w:ascii="Times New Roman" w:eastAsia="Poppins" w:hAnsi="Times New Roman" w:cs="Times New Roman"/>
+                <w:sz w:val="24"/>
+                <w:szCs w:val="24"/>
+              </w:rPr>
+              <w:t>Clave Primaria</w:t>
+            </w:r>
+          </w:p>
+        </w:tc>
+        <w:tc>
+          <w:tcPr>
+            <w:tcW w:w="2513" w:type="dxa"/>
+          </w:tcPr>
+          <w:p>
+            <w:pPr>
+              <w:jc w:val="both"/>
+              <w:cnfStyle w:val="000000100000" w:firstRow="0" w:lastRow="0" w:firstColumn="0" w:lastColumn="0" w:oddVBand="0" w:evenVBand="0" w:oddHBand="1" w:evenHBand="0" w:firstRowFirstColumn="0" w:firstRowLastColumn="0" w:lastRowFirstColumn="0" w:lastRowLastColumn="0"/>
+              <w:rPr>
+                <w:rFonts w:ascii="Times New Roman" w:eastAsia="Poppins" w:hAnsi="Times New Roman" w:cs="Times New Roman"/>
+                <w:sz w:val="24"/>
+                <w:szCs w:val="24"/>
+              </w:rPr>
+            </w:pPr>
+            <w:r>
+              <w:rPr>
+                <w:rFonts w:ascii="Times New Roman" w:eastAsia="Poppins" w:hAnsi="Times New Roman" w:cs="Times New Roman"/>
+                <w:sz w:val="24"/>
+                <w:szCs w:val="24"/>
+              </w:rPr>
+              <w:t>Valor único, no nulo</w:t>
+            </w:r>
+          </w:p>
+        </w:tc>
+      </w:tr>
+      <w:tr>
+        <w:tc>
+          <w:tcPr>
+            <w:cnfStyle w:val="001000000000" w:firstRow="0" w:lastRow="0" w:firstColumn="1" w:lastColumn="0" w:oddVBand="0" w:evenVBand="0" w:oddHBand="0" w:evenHBand="0" w:firstRowFirstColumn="0" w:firstRowLastColumn="0" w:lastRowFirstColumn="0" w:lastRowLastColumn="0"/>
+            <w:tcW w:w="2108" w:type="dxa"/>
+          </w:tcPr>
+          <w:p>
+            <w:pPr>
+              <w:jc w:val="both"/>
+              <w:rPr>
+                <w:rFonts w:ascii="Times New Roman" w:eastAsia="Poppins" w:hAnsi="Times New Roman" w:cs="Times New Roman"/>
+                <w:sz w:val="24"/>
+                <w:szCs w:val="24"/>
+              </w:rPr>
+            </w:pPr>
+            <w:r>
+              <w:rPr>
+                <w:rFonts w:ascii="Times New Roman" w:eastAsia="Poppins" w:hAnsi="Times New Roman" w:cs="Times New Roman"/>
+                <w:sz w:val="24"/>
+                <w:szCs w:val="24"/>
+              </w:rPr>
+              <w:t>lote</w:t>
+            </w:r>
+          </w:p>
+        </w:tc>
+        <w:tc>
+          <w:tcPr>
+            <w:tcW w:w="3677" w:type="dxa"/>
+          </w:tcPr>
+          <w:p>
+            <w:pPr>
+              <w:jc w:val="both"/>
+              <w:cnfStyle w:val="000000000000" w:firstRow="0" w:lastRow="0" w:firstColumn="0" w:lastColumn="0" w:oddVBand="0" w:evenVBand="0" w:oddHBand="0" w:evenHBand="0" w:firstRowFirstColumn="0" w:firstRowLastColumn="0" w:lastRowFirstColumn="0" w:lastRowLastColumn="0"/>
+              <w:rPr>
+                <w:rFonts w:ascii="Times New Roman" w:eastAsia="Poppins" w:hAnsi="Times New Roman" w:cs="Times New Roman"/>
+                <w:sz w:val="24"/>
+                <w:szCs w:val="24"/>
+              </w:rPr>
+            </w:pPr>
+            <w:r>
+              <w:rPr>
+                <w:rFonts w:ascii="Times New Roman" w:eastAsia="Poppins" w:hAnsi="Times New Roman" w:cs="Times New Roman"/>
+                <w:sz w:val="24"/>
+                <w:szCs w:val="24"/>
+              </w:rPr>
+              <w:t>Lote de la vacuna</w:t>
+            </w:r>
+          </w:p>
+        </w:tc>
+        <w:tc>
+          <w:tcPr>
+            <w:tcW w:w="896" w:type="dxa"/>
+          </w:tcPr>
+          <w:p>
+            <w:pPr>
+              <w:jc w:val="both"/>
+              <w:cnfStyle w:val="000000000000" w:firstRow="0" w:lastRow="0" w:firstColumn="0" w:lastColumn="0" w:oddVBand="0" w:evenVBand="0" w:oddHBand="0" w:evenHBand="0" w:firstRowFirstColumn="0" w:firstRowLastColumn="0" w:lastRowFirstColumn="0" w:lastRowLastColumn="0"/>
+              <w:rPr>
+                <w:rFonts w:ascii="Times New Roman" w:eastAsia="Poppins" w:hAnsi="Times New Roman" w:cs="Times New Roman"/>
+                <w:sz w:val="24"/>
+                <w:szCs w:val="24"/>
+              </w:rPr>
+            </w:pPr>
+            <w:proofErr w:type="spellStart"/>
+            <w:r>
+              <w:rPr>
+                <w:rFonts w:ascii="Times New Roman" w:eastAsia="Poppins" w:hAnsi="Times New Roman" w:cs="Times New Roman"/>
+                <w:sz w:val="24"/>
+                <w:szCs w:val="24"/>
+              </w:rPr>
+              <w:t>String</w:t>
+            </w:r>
+            <w:proofErr w:type="spellEnd"/>
+          </w:p>
+        </w:tc>
+        <w:tc>
+          <w:tcPr>
+            <w:tcW w:w="1297" w:type="dxa"/>
+          </w:tcPr>
+          <w:p>
+            <w:pPr>
+              <w:jc w:val="both"/>
+              <w:cnfStyle w:val="000000000000" w:firstRow="0" w:lastRow="0" w:firstColumn="0" w:lastColumn="0" w:oddVBand="0" w:evenVBand="0" w:oddHBand="0" w:evenHBand="0" w:firstRowFirstColumn="0" w:firstRowLastColumn="0" w:lastRowFirstColumn="0" w:lastRowLastColumn="0"/>
+              <w:rPr>
+                <w:rFonts w:ascii="Times New Roman" w:eastAsia="Poppins" w:hAnsi="Times New Roman" w:cs="Times New Roman"/>
+                <w:sz w:val="24"/>
+                <w:szCs w:val="24"/>
+              </w:rPr>
+            </w:pPr>
+            <w:r>
+              <w:rPr>
+                <w:rFonts w:ascii="Times New Roman" w:eastAsia="Poppins" w:hAnsi="Times New Roman" w:cs="Times New Roman"/>
+                <w:sz w:val="24"/>
+                <w:szCs w:val="24"/>
+              </w:rPr>
+              <w:t>Clave Foránea</w:t>
+            </w:r>
+          </w:p>
+        </w:tc>
+        <w:tc>
+          <w:tcPr>
+            <w:tcW w:w="2513" w:type="dxa"/>
+          </w:tcPr>
+          <w:p>
+            <w:pPr>
+              <w:jc w:val="both"/>
+              <w:cnfStyle w:val="000000000000" w:firstRow="0" w:lastRow="0" w:firstColumn="0" w:lastColumn="0" w:oddVBand="0" w:evenVBand="0" w:oddHBand="0" w:evenHBand="0" w:firstRowFirstColumn="0" w:firstRowLastColumn="0" w:lastRowFirstColumn="0" w:lastRowLastColumn="0"/>
+              <w:rPr>
+                <w:rFonts w:ascii="Times New Roman" w:eastAsia="Poppins" w:hAnsi="Times New Roman" w:cs="Times New Roman"/>
+                <w:sz w:val="24"/>
+                <w:szCs w:val="24"/>
+              </w:rPr>
+            </w:pPr>
+            <w:r>
+              <w:rPr>
+                <w:rFonts w:ascii="Times New Roman" w:eastAsia="Poppins" w:hAnsi="Times New Roman" w:cs="Times New Roman"/>
+                <w:sz w:val="24"/>
+                <w:szCs w:val="24"/>
+              </w:rPr>
+              <w:t>-</w:t>
+            </w:r>
+          </w:p>
+        </w:tc>
+      </w:tr>
+      <w:tr>
+        <w:trPr>
+          <w:cnfStyle w:val="000000100000" w:firstRow="0" w:lastRow="0" w:firstColumn="0" w:lastColumn="0" w:oddVBand="0" w:evenVBand="0" w:oddHBand="1" w:evenHBand="0" w:firstRowFirstColumn="0" w:firstRowLastColumn="0" w:lastRowFirstColumn="0" w:lastRowLastColumn="0"/>
+        </w:trPr>
+        <w:tc>
+          <w:tcPr>
+            <w:cnfStyle w:val="001000000000" w:firstRow="0" w:lastRow="0" w:firstColumn="1" w:lastColumn="0" w:oddVBand="0" w:evenVBand="0" w:oddHBand="0" w:evenHBand="0" w:firstRowFirstColumn="0" w:firstRowLastColumn="0" w:lastRowFirstColumn="0" w:lastRowLastColumn="0"/>
+            <w:tcW w:w="2108" w:type="dxa"/>
+          </w:tcPr>
+          <w:p>
+            <w:pPr>
+              <w:jc w:val="both"/>
+              <w:rPr>
+                <w:rFonts w:ascii="Times New Roman" w:eastAsia="Poppins" w:hAnsi="Times New Roman" w:cs="Times New Roman"/>
+                <w:sz w:val="24"/>
+                <w:szCs w:val="24"/>
+              </w:rPr>
+            </w:pPr>
+            <w:r>
+              <w:rPr>
+                <w:rFonts w:ascii="Times New Roman" w:eastAsia="Poppins" w:hAnsi="Times New Roman" w:cs="Times New Roman"/>
+                <w:sz w:val="24"/>
+                <w:szCs w:val="24"/>
+              </w:rPr>
+              <w:t>enfermedad</w:t>
+            </w:r>
+          </w:p>
+        </w:tc>
+        <w:tc>
+          <w:tcPr>
+            <w:tcW w:w="3677" w:type="dxa"/>
+          </w:tcPr>
+          <w:p>
+            <w:pPr>
+              <w:jc w:val="both"/>
+              <w:cnfStyle w:val="000000100000" w:firstRow="0" w:lastRow="0" w:firstColumn="0" w:lastColumn="0" w:oddVBand="0" w:evenVBand="0" w:oddHBand="1" w:evenHBand="0" w:firstRowFirstColumn="0" w:firstRowLastColumn="0" w:lastRowFirstColumn="0" w:lastRowLastColumn="0"/>
+              <w:rPr>
+                <w:rFonts w:ascii="Times New Roman" w:eastAsia="Poppins" w:hAnsi="Times New Roman" w:cs="Times New Roman"/>
+                <w:sz w:val="24"/>
+                <w:szCs w:val="24"/>
+              </w:rPr>
+            </w:pPr>
+            <w:r>
+              <w:rPr>
+                <w:rFonts w:ascii="Times New Roman" w:eastAsia="Poppins" w:hAnsi="Times New Roman" w:cs="Times New Roman"/>
+                <w:sz w:val="24"/>
+                <w:szCs w:val="24"/>
+              </w:rPr>
+              <w:t>Enfermedad Vacunada</w:t>
+            </w:r>
+          </w:p>
+        </w:tc>
+        <w:tc>
+          <w:tcPr>
+            <w:tcW w:w="896" w:type="dxa"/>
+          </w:tcPr>
+          <w:p>
+            <w:pPr>
+              <w:jc w:val="both"/>
+              <w:cnfStyle w:val="000000100000" w:firstRow="0" w:lastRow="0" w:firstColumn="0" w:lastColumn="0" w:oddVBand="0" w:evenVBand="0" w:oddHBand="1" w:evenHBand="0" w:firstRowFirstColumn="0" w:firstRowLastColumn="0" w:lastRowFirstColumn="0" w:lastRowLastColumn="0"/>
+              <w:rPr>
+                <w:rFonts w:ascii="Times New Roman" w:eastAsia="Poppins" w:hAnsi="Times New Roman" w:cs="Times New Roman"/>
+                <w:sz w:val="24"/>
+                <w:szCs w:val="24"/>
+              </w:rPr>
+            </w:pPr>
+            <w:proofErr w:type="spellStart"/>
+            <w:r>
+              <w:rPr>
+                <w:rFonts w:ascii="Times New Roman" w:eastAsia="Poppins" w:hAnsi="Times New Roman" w:cs="Times New Roman"/>
+                <w:sz w:val="24"/>
+                <w:szCs w:val="24"/>
+              </w:rPr>
+              <w:t>String</w:t>
+            </w:r>
+            <w:proofErr w:type="spellEnd"/>
+          </w:p>
+        </w:tc>
+        <w:tc>
+          <w:tcPr>
+            <w:tcW w:w="1297" w:type="dxa"/>
+          </w:tcPr>
+          <w:p>
+            <w:pPr>
+              <w:jc w:val="both"/>
+              <w:cnfStyle w:val="000000100000" w:firstRow="0" w:lastRow="0" w:firstColumn="0" w:lastColumn="0" w:oddVBand="0" w:evenVBand="0" w:oddHBand="1" w:evenHBand="0" w:firstRowFirstColumn="0" w:firstRowLastColumn="0" w:lastRowFirstColumn="0" w:lastRowLastColumn="0"/>
+              <w:rPr>
+                <w:rFonts w:ascii="Times New Roman" w:eastAsia="Poppins" w:hAnsi="Times New Roman" w:cs="Times New Roman"/>
+                <w:sz w:val="24"/>
+                <w:szCs w:val="24"/>
+                <w:lang w:val="es-ES"/>
+              </w:rPr>
+            </w:pPr>
+            <w:r>
+              <w:rPr>
+                <w:rFonts w:ascii="Times New Roman" w:eastAsia="Poppins" w:hAnsi="Times New Roman" w:cs="Times New Roman"/>
+                <w:sz w:val="24"/>
+                <w:szCs w:val="24"/>
+                <w:lang w:val="es-ES"/>
+              </w:rPr>
+              <w:t>-</w:t>
+            </w:r>
+          </w:p>
+        </w:tc>
+        <w:tc>
+          <w:tcPr>
+            <w:tcW w:w="2513" w:type="dxa"/>
+          </w:tcPr>
+          <w:p>
+            <w:pPr>
+              <w:jc w:val="both"/>
+              <w:cnfStyle w:val="000000100000" w:firstRow="0" w:lastRow="0" w:firstColumn="0" w:lastColumn="0" w:oddVBand="0" w:evenVBand="0" w:oddHBand="1" w:evenHBand="0" w:firstRowFirstColumn="0" w:firstRowLastColumn="0" w:lastRowFirstColumn="0" w:lastRowLastColumn="0"/>
+              <w:rPr>
+                <w:rFonts w:ascii="Times New Roman" w:eastAsia="Poppins" w:hAnsi="Times New Roman" w:cs="Times New Roman"/>
+                <w:sz w:val="24"/>
+                <w:szCs w:val="24"/>
+              </w:rPr>
+            </w:pPr>
+            <w:r>
+              <w:rPr>
+                <w:rFonts w:ascii="Times New Roman" w:eastAsia="Poppins" w:hAnsi="Times New Roman" w:cs="Times New Roman"/>
+                <w:sz w:val="24"/>
+                <w:szCs w:val="24"/>
+              </w:rPr>
+              <w:t>-</w:t>
+            </w:r>
+          </w:p>
+        </w:tc>
+      </w:tr>
+      <w:tr>
+        <w:tc>
+          <w:tcPr>
+            <w:cnfStyle w:val="001000000000" w:firstRow="0" w:lastRow="0" w:firstColumn="1" w:lastColumn="0" w:oddVBand="0" w:evenVBand="0" w:oddHBand="0" w:evenHBand="0" w:firstRowFirstColumn="0" w:firstRowLastColumn="0" w:lastRowFirstColumn="0" w:lastRowLastColumn="0"/>
+            <w:tcW w:w="2108" w:type="dxa"/>
+          </w:tcPr>
+          <w:p>
+            <w:pPr>
+              <w:jc w:val="both"/>
+              <w:rPr>
+                <w:rFonts w:ascii="Times New Roman" w:eastAsia="Poppins" w:hAnsi="Times New Roman" w:cs="Times New Roman"/>
+                <w:sz w:val="24"/>
+                <w:szCs w:val="24"/>
+              </w:rPr>
+            </w:pPr>
+            <w:r>
+              <w:rPr>
+                <w:rFonts w:ascii="Times New Roman" w:eastAsia="Poppins" w:hAnsi="Times New Roman" w:cs="Times New Roman"/>
+                <w:sz w:val="24"/>
+                <w:szCs w:val="24"/>
+              </w:rPr>
+              <w:t>dosis</w:t>
+            </w:r>
+          </w:p>
+        </w:tc>
+        <w:tc>
+          <w:tcPr>
+            <w:tcW w:w="3677" w:type="dxa"/>
+          </w:tcPr>
+          <w:p>
+            <w:pPr>
+              <w:jc w:val="both"/>
+              <w:cnfStyle w:val="000000000000" w:firstRow="0" w:lastRow="0" w:firstColumn="0" w:lastColumn="0" w:oddVBand="0" w:evenVBand="0" w:oddHBand="0" w:evenHBand="0" w:firstRowFirstColumn="0" w:firstRowLastColumn="0" w:lastRowFirstColumn="0" w:lastRowLastColumn="0"/>
+              <w:rPr>
+                <w:rFonts w:ascii="Times New Roman" w:eastAsia="Poppins" w:hAnsi="Times New Roman" w:cs="Times New Roman"/>
+                <w:sz w:val="24"/>
+                <w:szCs w:val="24"/>
+              </w:rPr>
+            </w:pPr>
+            <w:r>
+              <w:rPr>
+                <w:rFonts w:ascii="Times New Roman" w:eastAsia="Poppins" w:hAnsi="Times New Roman" w:cs="Times New Roman"/>
+                <w:sz w:val="24"/>
+                <w:szCs w:val="24"/>
+              </w:rPr>
+              <w:t>Dosis de la vacuna</w:t>
+            </w:r>
+          </w:p>
+        </w:tc>
+        <w:tc>
+          <w:tcPr>
+            <w:tcW w:w="896" w:type="dxa"/>
+          </w:tcPr>
+          <w:p>
+            <w:pPr>
+              <w:jc w:val="both"/>
+              <w:cnfStyle w:val="000000000000" w:firstRow="0" w:lastRow="0" w:firstColumn="0" w:lastColumn="0" w:oddVBand="0" w:evenVBand="0" w:oddHBand="0" w:evenHBand="0" w:firstRowFirstColumn="0" w:firstRowLastColumn="0" w:lastRowFirstColumn="0" w:lastRowLastColumn="0"/>
+              <w:rPr>
+                <w:rFonts w:ascii="Times New Roman" w:eastAsia="Poppins" w:hAnsi="Times New Roman" w:cs="Times New Roman"/>
+                <w:sz w:val="24"/>
+                <w:szCs w:val="24"/>
+              </w:rPr>
+            </w:pPr>
+            <w:proofErr w:type="spellStart"/>
+            <w:r>
+              <w:rPr>
+                <w:rFonts w:ascii="Times New Roman" w:eastAsia="Poppins" w:hAnsi="Times New Roman" w:cs="Times New Roman"/>
+                <w:sz w:val="24"/>
+                <w:szCs w:val="24"/>
+              </w:rPr>
+              <w:t>String</w:t>
+            </w:r>
+            <w:proofErr w:type="spellEnd"/>
+          </w:p>
+        </w:tc>
+        <w:tc>
+          <w:tcPr>
+            <w:tcW w:w="1297" w:type="dxa"/>
+          </w:tcPr>
+          <w:p>
+            <w:pPr>
+              <w:jc w:val="both"/>
+              <w:cnfStyle w:val="000000000000" w:firstRow="0" w:lastRow="0" w:firstColumn="0" w:lastColumn="0" w:oddVBand="0" w:evenVBand="0" w:oddHBand="0" w:evenHBand="0" w:firstRowFirstColumn="0" w:firstRowLastColumn="0" w:lastRowFirstColumn="0" w:lastRowLastColumn="0"/>
+              <w:rPr>
+                <w:rFonts w:ascii="Times New Roman" w:eastAsia="Poppins" w:hAnsi="Times New Roman" w:cs="Times New Roman"/>
+                <w:sz w:val="24"/>
+                <w:szCs w:val="24"/>
+                <w:lang w:val="es-ES"/>
+              </w:rPr>
+            </w:pPr>
+            <w:r>
+              <w:rPr>
+                <w:rFonts w:ascii="Times New Roman" w:eastAsia="Poppins" w:hAnsi="Times New Roman" w:cs="Times New Roman"/>
+                <w:sz w:val="24"/>
+                <w:szCs w:val="24"/>
+                <w:lang w:val="es-ES"/>
+              </w:rPr>
+              <w:t>-</w:t>
+            </w:r>
+          </w:p>
+        </w:tc>
+        <w:tc>
+          <w:tcPr>
+            <w:tcW w:w="2513" w:type="dxa"/>
+          </w:tcPr>
+          <w:p>
+            <w:pPr>
+              <w:jc w:val="both"/>
+              <w:cnfStyle w:val="000000000000" w:firstRow="0" w:lastRow="0" w:firstColumn="0" w:lastColumn="0" w:oddVBand="0" w:evenVBand="0" w:oddHBand="0" w:evenHBand="0" w:firstRowFirstColumn="0" w:firstRowLastColumn="0" w:lastRowFirstColumn="0" w:lastRowLastColumn="0"/>
+              <w:rPr>
+                <w:rFonts w:ascii="Times New Roman" w:eastAsia="Poppins" w:hAnsi="Times New Roman" w:cs="Times New Roman"/>
+                <w:sz w:val="24"/>
+                <w:szCs w:val="24"/>
+              </w:rPr>
+            </w:pPr>
+            <w:r>
+              <w:rPr>
+                <w:rFonts w:ascii="Times New Roman" w:eastAsia="Poppins" w:hAnsi="Times New Roman" w:cs="Times New Roman"/>
+                <w:sz w:val="24"/>
+                <w:szCs w:val="24"/>
+              </w:rPr>
+              <w:t>-</w:t>
+            </w:r>
+          </w:p>
+        </w:tc>
+      </w:tr>
+      <w:tr>
+        <w:trPr>
+          <w:cnfStyle w:val="000000100000" w:firstRow="0" w:lastRow="0" w:firstColumn="0" w:lastColumn="0" w:oddVBand="0" w:evenVBand="0" w:oddHBand="1" w:evenHBand="0" w:firstRowFirstColumn="0" w:firstRowLastColumn="0" w:lastRowFirstColumn="0" w:lastRowLastColumn="0"/>
+        </w:trPr>
+        <w:tc>
+          <w:tcPr>
+            <w:cnfStyle w:val="001000000000" w:firstRow="0" w:lastRow="0" w:firstColumn="1" w:lastColumn="0" w:oddVBand="0" w:evenVBand="0" w:oddHBand="0" w:evenHBand="0" w:firstRowFirstColumn="0" w:firstRowLastColumn="0" w:lastRowFirstColumn="0" w:lastRowLastColumn="0"/>
+            <w:tcW w:w="2108" w:type="dxa"/>
+          </w:tcPr>
+          <w:p>
+            <w:pPr>
+              <w:jc w:val="both"/>
+              <w:rPr>
+                <w:rFonts w:ascii="Times New Roman" w:eastAsia="Poppins" w:hAnsi="Times New Roman" w:cs="Times New Roman"/>
+                <w:sz w:val="24"/>
+                <w:szCs w:val="24"/>
+              </w:rPr>
+            </w:pPr>
+            <w:proofErr w:type="spellStart"/>
+            <w:r>
+              <w:rPr>
+                <w:rFonts w:ascii="Times New Roman" w:eastAsia="Poppins" w:hAnsi="Times New Roman" w:cs="Times New Roman"/>
+                <w:sz w:val="24"/>
+                <w:szCs w:val="24"/>
+              </w:rPr>
+              <w:t>fechaCaducidad</w:t>
+            </w:r>
+            <w:proofErr w:type="spellEnd"/>
+          </w:p>
+        </w:tc>
+        <w:tc>
+          <w:tcPr>
+            <w:tcW w:w="3677" w:type="dxa"/>
+          </w:tcPr>
+          <w:p>
+            <w:pPr>
+              <w:jc w:val="both"/>
+              <w:cnfStyle w:val="000000100000" w:firstRow="0" w:lastRow="0" w:firstColumn="0" w:lastColumn="0" w:oddVBand="0" w:evenVBand="0" w:oddHBand="1" w:evenHBand="0" w:firstRowFirstColumn="0" w:firstRowLastColumn="0" w:lastRowFirstColumn="0" w:lastRowLastColumn="0"/>
+              <w:rPr>
+                <w:rFonts w:ascii="Times New Roman" w:eastAsia="Poppins" w:hAnsi="Times New Roman" w:cs="Times New Roman"/>
+                <w:sz w:val="24"/>
+                <w:szCs w:val="24"/>
+              </w:rPr>
+            </w:pPr>
+            <w:r>
+              <w:rPr>
+                <w:rFonts w:ascii="Times New Roman" w:eastAsia="Poppins" w:hAnsi="Times New Roman" w:cs="Times New Roman"/>
+                <w:sz w:val="24"/>
+                <w:szCs w:val="24"/>
+              </w:rPr>
+              <w:t>Fecha de la caducidad de la vacuna</w:t>
+            </w:r>
+          </w:p>
+        </w:tc>
+        <w:tc>
+          <w:tcPr>
+            <w:tcW w:w="896" w:type="dxa"/>
+          </w:tcPr>
+          <w:p>
+            <w:pPr>
+              <w:jc w:val="both"/>
+              <w:cnfStyle w:val="000000100000" w:firstRow="0" w:lastRow="0" w:firstColumn="0" w:lastColumn="0" w:oddVBand="0" w:evenVBand="0" w:oddHBand="1" w:evenHBand="0" w:firstRowFirstColumn="0" w:firstRowLastColumn="0" w:lastRowFirstColumn="0" w:lastRowLastColumn="0"/>
+              <w:rPr>
+                <w:rFonts w:ascii="Times New Roman" w:eastAsia="Poppins" w:hAnsi="Times New Roman" w:cs="Times New Roman"/>
+                <w:sz w:val="24"/>
+                <w:szCs w:val="24"/>
+              </w:rPr>
+            </w:pPr>
+            <w:proofErr w:type="spellStart"/>
+            <w:r>
+              <w:rPr>
+                <w:rFonts w:ascii="Times New Roman" w:eastAsia="Poppins" w:hAnsi="Times New Roman" w:cs="Times New Roman"/>
+                <w:sz w:val="24"/>
+                <w:szCs w:val="24"/>
+              </w:rPr>
+              <w:t>String</w:t>
+            </w:r>
+            <w:proofErr w:type="spellEnd"/>
+          </w:p>
+        </w:tc>
+        <w:tc>
+          <w:tcPr>
+            <w:tcW w:w="1297" w:type="dxa"/>
+          </w:tcPr>
+          <w:p>
+            <w:pPr>
+              <w:jc w:val="both"/>
+              <w:cnfStyle w:val="000000100000" w:firstRow="0" w:lastRow="0" w:firstColumn="0" w:lastColumn="0" w:oddVBand="0" w:evenVBand="0" w:oddHBand="1" w:evenHBand="0" w:firstRowFirstColumn="0" w:firstRowLastColumn="0" w:lastRowFirstColumn="0" w:lastRowLastColumn="0"/>
+              <w:rPr>
+                <w:rFonts w:ascii="Times New Roman" w:eastAsia="Poppins" w:hAnsi="Times New Roman" w:cs="Times New Roman"/>
+                <w:sz w:val="24"/>
+                <w:szCs w:val="24"/>
+                <w:lang w:val="es-ES"/>
+              </w:rPr>
+            </w:pPr>
+            <w:r>
+              <w:rPr>
+                <w:rFonts w:ascii="Times New Roman" w:eastAsia="Poppins" w:hAnsi="Times New Roman" w:cs="Times New Roman"/>
+                <w:sz w:val="24"/>
+                <w:szCs w:val="24"/>
+                <w:lang w:val="es-ES"/>
+              </w:rPr>
+              <w:t>-</w:t>
+            </w:r>
+          </w:p>
+        </w:tc>
+        <w:tc>
+          <w:tcPr>
+            <w:tcW w:w="2513" w:type="dxa"/>
+          </w:tcPr>
+          <w:p>
+            <w:pPr>
+              <w:jc w:val="both"/>
+              <w:cnfStyle w:val="000000100000" w:firstRow="0" w:lastRow="0" w:firstColumn="0" w:lastColumn="0" w:oddVBand="0" w:evenVBand="0" w:oddHBand="1" w:evenHBand="0" w:firstRowFirstColumn="0" w:firstRowLastColumn="0" w:lastRowFirstColumn="0" w:lastRowLastColumn="0"/>
+              <w:rPr>
+                <w:rFonts w:ascii="Times New Roman" w:eastAsia="Poppins" w:hAnsi="Times New Roman" w:cs="Times New Roman"/>
+                <w:sz w:val="24"/>
+                <w:szCs w:val="24"/>
+              </w:rPr>
+            </w:pPr>
+            <w:r>
+              <w:rPr>
+                <w:rFonts w:ascii="Times New Roman" w:eastAsia="Poppins" w:hAnsi="Times New Roman" w:cs="Times New Roman"/>
+                <w:sz w:val="24"/>
+                <w:szCs w:val="24"/>
+              </w:rPr>
+              <w:t>-</w:t>
+            </w:r>
+          </w:p>
+        </w:tc>
+      </w:tr>
+    </w:tbl>
+    <w:p>
+      <w:pPr>
+        <w:rPr>
+          <w:rFonts w:ascii="Poppins" w:eastAsia="Poppins" w:hAnsi="Poppins" w:cs="Poppins"/>
+          <w:sz w:val="24"/>
+          <w:szCs w:val="24"/>
+        </w:rPr>
+      </w:pPr>
+    </w:p>
+    <w:p>
+      <w:pPr>
+        <w:ind w:left="1440"/>
+        <w:rPr>
+          <w:rFonts w:ascii="Poppins" w:eastAsia="Poppins" w:hAnsi="Poppins" w:cs="Poppins"/>
+          <w:sz w:val="24"/>
+          <w:szCs w:val="24"/>
+        </w:rPr>
+      </w:pPr>
+    </w:p>
+    <w:p>
+      <w:pPr>
+        <w:ind w:left="1276"/>
+        <w:jc w:val="both"/>
+        <w:rPr>
+          <w:rFonts w:ascii="Poppins" w:eastAsia="Poppins" w:hAnsi="Poppins" w:cs="Poppins"/>
+          <w:b/>
+          <w:bCs/>
+          <w:sz w:val="24"/>
+          <w:szCs w:val="24"/>
+        </w:rPr>
+      </w:pPr>
+      <w:r>
+        <w:rPr>
+          <w:rFonts w:ascii="Poppins" w:eastAsia="Poppins" w:hAnsi="Poppins" w:cs="Poppins"/>
+          <w:b/>
+          <w:bCs/>
+          <w:sz w:val="24"/>
+          <w:szCs w:val="24"/>
+        </w:rPr>
+        <w:t>1.</w:t>
+      </w:r>
+      <w:r>
+        <w:rPr>
+          <w:rFonts w:ascii="Poppins" w:eastAsia="Poppins" w:hAnsi="Poppins" w:cs="Poppins"/>
+          <w:b/>
+          <w:bCs/>
+          <w:sz w:val="24"/>
+          <w:szCs w:val="24"/>
+        </w:rPr>
+        <w:t xml:space="preserve">3.9.  </w:t>
+      </w:r>
+      <w:r>
+        <w:rPr>
+          <w:rFonts w:ascii="Poppins" w:eastAsia="Poppins" w:hAnsi="Poppins" w:cs="Poppins"/>
+          <w:b/>
+          <w:bCs/>
+          <w:sz w:val="24"/>
+          <w:szCs w:val="24"/>
+        </w:rPr>
+        <w:t xml:space="preserve"> </w:t>
+      </w:r>
+      <w:r>
+        <w:rPr>
+          <w:rFonts w:ascii="Poppins" w:eastAsia="Poppins" w:hAnsi="Poppins" w:cs="Poppins"/>
+          <w:b/>
+          <w:bCs/>
+          <w:sz w:val="24"/>
+          <w:szCs w:val="24"/>
+        </w:rPr>
+        <w:t>Vacunas_Usadas</w:t>
+      </w:r>
+    </w:p>
+    <w:p>
+      <w:pPr>
+        <w:ind w:left="1440"/>
+        <w:rPr>
+          <w:rFonts w:ascii="Poppins" w:eastAsia="Poppins" w:hAnsi="Poppins" w:cs="Poppins"/>
+          <w:sz w:val="24"/>
+          <w:szCs w:val="24"/>
+        </w:rPr>
+      </w:pPr>
+      <w:r>
+        <w:rPr>
+          <w:rFonts w:ascii="Poppins" w:eastAsia="Poppins" w:hAnsi="Poppins" w:cs="Poppins"/>
+          <w:sz w:val="24"/>
+          <w:szCs w:val="24"/>
+        </w:rPr>
+        <w:tab/>
+      </w:r>
+    </w:p>
+    <w:tbl>
+      <w:tblPr>
+        <w:tblStyle w:val="Tablaconcuadrcula5oscura-nfasis1"/>
+        <w:tblW w:w="10491" w:type="dxa"/>
+        <w:tblInd w:w="-725" w:type="dxa"/>
+        <w:tblLook w:val="04A0" w:firstRow="1" w:lastRow="0" w:firstColumn="1" w:lastColumn="0" w:noHBand="0" w:noVBand="1"/>
+      </w:tblPr>
+      <w:tblGrid>
+        <w:gridCol w:w="2108"/>
+        <w:gridCol w:w="3677"/>
+        <w:gridCol w:w="896"/>
+        <w:gridCol w:w="1297"/>
+        <w:gridCol w:w="2513"/>
+      </w:tblGrid>
+      <w:tr>
+        <w:trPr>
+          <w:cnfStyle w:val="100000000000" w:firstRow="1" w:lastRow="0" w:firstColumn="0" w:lastColumn="0" w:oddVBand="0" w:evenVBand="0" w:oddHBand="0" w:evenHBand="0" w:firstRowFirstColumn="0" w:firstRowLastColumn="0" w:lastRowFirstColumn="0" w:lastRowLastColumn="0"/>
+        </w:trPr>
+        <w:tc>
+          <w:tcPr>
+            <w:cnfStyle w:val="001000000000" w:firstRow="0" w:lastRow="0" w:firstColumn="1" w:lastColumn="0" w:oddVBand="0" w:evenVBand="0" w:oddHBand="0" w:evenHBand="0" w:firstRowFirstColumn="0" w:firstRowLastColumn="0" w:lastRowFirstColumn="0" w:lastRowLastColumn="0"/>
+            <w:tcW w:w="2108" w:type="dxa"/>
+          </w:tcPr>
+          <w:p>
+            <w:pPr>
+              <w:jc w:val="both"/>
+              <w:rPr>
+                <w:rFonts w:ascii="Times New Roman" w:eastAsia="Poppins" w:hAnsi="Times New Roman" w:cs="Times New Roman"/>
+                <w:sz w:val="24"/>
+                <w:szCs w:val="24"/>
+              </w:rPr>
+            </w:pPr>
+            <w:r>
+              <w:rPr>
+                <w:rFonts w:ascii="Times New Roman" w:eastAsia="Poppins" w:hAnsi="Times New Roman" w:cs="Times New Roman"/>
+                <w:sz w:val="24"/>
+                <w:szCs w:val="24"/>
+              </w:rPr>
+              <w:t>Campo</w:t>
+            </w:r>
+          </w:p>
+        </w:tc>
+        <w:tc>
+          <w:tcPr>
+            <w:tcW w:w="3677" w:type="dxa"/>
+          </w:tcPr>
+          <w:p>
+            <w:pPr>
+              <w:jc w:val="both"/>
+              <w:cnfStyle w:val="100000000000" w:firstRow="1" w:lastRow="0" w:firstColumn="0" w:lastColumn="0" w:oddVBand="0" w:evenVBand="0" w:oddHBand="0" w:evenHBand="0" w:firstRowFirstColumn="0" w:firstRowLastColumn="0" w:lastRowFirstColumn="0" w:lastRowLastColumn="0"/>
+              <w:rPr>
+                <w:rFonts w:ascii="Times New Roman" w:eastAsia="Poppins" w:hAnsi="Times New Roman" w:cs="Times New Roman"/>
+                <w:sz w:val="24"/>
+                <w:szCs w:val="24"/>
+              </w:rPr>
+            </w:pPr>
+            <w:r>
+              <w:rPr>
+                <w:rFonts w:ascii="Times New Roman" w:eastAsia="Poppins" w:hAnsi="Times New Roman" w:cs="Times New Roman"/>
+                <w:sz w:val="24"/>
+                <w:szCs w:val="24"/>
+              </w:rPr>
+              <w:t>Dominio</w:t>
+            </w:r>
+          </w:p>
+        </w:tc>
+        <w:tc>
+          <w:tcPr>
+            <w:tcW w:w="896" w:type="dxa"/>
+          </w:tcPr>
+          <w:p>
+            <w:pPr>
+              <w:jc w:val="both"/>
+              <w:cnfStyle w:val="100000000000" w:firstRow="1" w:lastRow="0" w:firstColumn="0" w:lastColumn="0" w:oddVBand="0" w:evenVBand="0" w:oddHBand="0" w:evenHBand="0" w:firstRowFirstColumn="0" w:firstRowLastColumn="0" w:lastRowFirstColumn="0" w:lastRowLastColumn="0"/>
+              <w:rPr>
+                <w:rFonts w:ascii="Times New Roman" w:eastAsia="Poppins" w:hAnsi="Times New Roman" w:cs="Times New Roman"/>
+                <w:sz w:val="24"/>
+                <w:szCs w:val="24"/>
+              </w:rPr>
+            </w:pPr>
+            <w:r>
+              <w:rPr>
+                <w:rFonts w:ascii="Times New Roman" w:eastAsia="Poppins" w:hAnsi="Times New Roman" w:cs="Times New Roman"/>
+                <w:sz w:val="24"/>
+                <w:szCs w:val="24"/>
+              </w:rPr>
+              <w:t xml:space="preserve">Tipo de campo </w:t>
+            </w:r>
+          </w:p>
+        </w:tc>
+        <w:tc>
+          <w:tcPr>
+            <w:tcW w:w="1297" w:type="dxa"/>
+          </w:tcPr>
+          <w:p>
+            <w:pPr>
+              <w:jc w:val="both"/>
+              <w:cnfStyle w:val="100000000000" w:firstRow="1" w:lastRow="0" w:firstColumn="0" w:lastColumn="0" w:oddVBand="0" w:evenVBand="0" w:oddHBand="0" w:evenHBand="0" w:firstRowFirstColumn="0" w:firstRowLastColumn="0" w:lastRowFirstColumn="0" w:lastRowLastColumn="0"/>
+              <w:rPr>
+                <w:rFonts w:ascii="Times New Roman" w:eastAsia="Poppins" w:hAnsi="Times New Roman" w:cs="Times New Roman"/>
+                <w:sz w:val="24"/>
+                <w:szCs w:val="24"/>
+              </w:rPr>
+            </w:pPr>
+            <w:r>
+              <w:rPr>
+                <w:rFonts w:ascii="Times New Roman" w:eastAsia="Poppins" w:hAnsi="Times New Roman" w:cs="Times New Roman"/>
+                <w:sz w:val="24"/>
+                <w:szCs w:val="24"/>
+              </w:rPr>
+              <w:t>Indización</w:t>
+            </w:r>
+          </w:p>
+        </w:tc>
+        <w:tc>
+          <w:tcPr>
+            <w:tcW w:w="2513" w:type="dxa"/>
+          </w:tcPr>
+          <w:p>
+            <w:pPr>
+              <w:jc w:val="both"/>
+              <w:cnfStyle w:val="100000000000" w:firstRow="1" w:lastRow="0" w:firstColumn="0" w:lastColumn="0" w:oddVBand="0" w:evenVBand="0" w:oddHBand="0" w:evenHBand="0" w:firstRowFirstColumn="0" w:firstRowLastColumn="0" w:lastRowFirstColumn="0" w:lastRowLastColumn="0"/>
+              <w:rPr>
+                <w:rFonts w:ascii="Times New Roman" w:eastAsia="Poppins" w:hAnsi="Times New Roman" w:cs="Times New Roman"/>
+                <w:sz w:val="24"/>
+                <w:szCs w:val="24"/>
+              </w:rPr>
+            </w:pPr>
+            <w:r>
+              <w:rPr>
+                <w:rFonts w:ascii="Times New Roman" w:eastAsia="Poppins" w:hAnsi="Times New Roman" w:cs="Times New Roman"/>
+                <w:sz w:val="24"/>
+                <w:szCs w:val="24"/>
+              </w:rPr>
+              <w:t>Validación</w:t>
+            </w:r>
+          </w:p>
+        </w:tc>
+      </w:tr>
+      <w:tr>
+        <w:trPr>
+          <w:cnfStyle w:val="000000100000" w:firstRow="0" w:lastRow="0" w:firstColumn="0" w:lastColumn="0" w:oddVBand="0" w:evenVBand="0" w:oddHBand="1" w:evenHBand="0" w:firstRowFirstColumn="0" w:firstRowLastColumn="0" w:lastRowFirstColumn="0" w:lastRowLastColumn="0"/>
+        </w:trPr>
+        <w:tc>
+          <w:tcPr>
+            <w:cnfStyle w:val="001000000000" w:firstRow="0" w:lastRow="0" w:firstColumn="1" w:lastColumn="0" w:oddVBand="0" w:evenVBand="0" w:oddHBand="0" w:evenHBand="0" w:firstRowFirstColumn="0" w:firstRowLastColumn="0" w:lastRowFirstColumn="0" w:lastRowLastColumn="0"/>
+            <w:tcW w:w="2108" w:type="dxa"/>
+          </w:tcPr>
+          <w:p>
+            <w:pPr>
+              <w:jc w:val="both"/>
+              <w:rPr>
+                <w:rFonts w:ascii="Times New Roman" w:eastAsia="Poppins" w:hAnsi="Times New Roman" w:cs="Times New Roman"/>
+                <w:sz w:val="24"/>
+                <w:szCs w:val="24"/>
+              </w:rPr>
+            </w:pPr>
+            <w:r>
+              <w:rPr>
+                <w:rFonts w:ascii="Times New Roman" w:eastAsia="Poppins" w:hAnsi="Times New Roman" w:cs="Times New Roman"/>
+                <w:sz w:val="24"/>
+                <w:szCs w:val="24"/>
+              </w:rPr>
+              <w:t>kit</w:t>
+            </w:r>
+          </w:p>
+        </w:tc>
+        <w:tc>
+          <w:tcPr>
+            <w:tcW w:w="3677" w:type="dxa"/>
+          </w:tcPr>
+          <w:p>
+            <w:pPr>
+              <w:jc w:val="both"/>
+              <w:cnfStyle w:val="000000100000" w:firstRow="0" w:lastRow="0" w:firstColumn="0" w:lastColumn="0" w:oddVBand="0" w:evenVBand="0" w:oddHBand="1" w:evenHBand="0" w:firstRowFirstColumn="0" w:firstRowLastColumn="0" w:lastRowFirstColumn="0" w:lastRowLastColumn="0"/>
+              <w:rPr>
+                <w:rFonts w:ascii="Times New Roman" w:eastAsia="Poppins" w:hAnsi="Times New Roman" w:cs="Times New Roman"/>
+                <w:sz w:val="24"/>
+                <w:szCs w:val="24"/>
+              </w:rPr>
+            </w:pPr>
+            <w:r>
+              <w:rPr>
+                <w:rFonts w:ascii="Times New Roman" w:eastAsia="Poppins" w:hAnsi="Times New Roman" w:cs="Times New Roman"/>
+                <w:sz w:val="24"/>
+                <w:szCs w:val="24"/>
+              </w:rPr>
+              <w:t xml:space="preserve">Identificador único del </w:t>
+            </w:r>
+            <w:proofErr w:type="spellStart"/>
+            <w:r>
+              <w:rPr>
+                <w:rFonts w:ascii="Times New Roman" w:eastAsia="Poppins" w:hAnsi="Times New Roman" w:cs="Times New Roman"/>
+                <w:sz w:val="24"/>
+                <w:szCs w:val="24"/>
+              </w:rPr>
+              <w:t>inventarista</w:t>
+            </w:r>
+            <w:proofErr w:type="spellEnd"/>
+          </w:p>
+        </w:tc>
+        <w:tc>
+          <w:tcPr>
+            <w:tcW w:w="896" w:type="dxa"/>
+          </w:tcPr>
+          <w:p>
+            <w:pPr>
+              <w:jc w:val="both"/>
+              <w:cnfStyle w:val="000000100000" w:firstRow="0" w:lastRow="0" w:firstColumn="0" w:lastColumn="0" w:oddVBand="0" w:evenVBand="0" w:oddHBand="1" w:evenHBand="0" w:firstRowFirstColumn="0" w:firstRowLastColumn="0" w:lastRowFirstColumn="0" w:lastRowLastColumn="0"/>
+              <w:rPr>
+                <w:rFonts w:ascii="Times New Roman" w:eastAsia="Poppins" w:hAnsi="Times New Roman" w:cs="Times New Roman"/>
+                <w:sz w:val="24"/>
+                <w:szCs w:val="24"/>
+              </w:rPr>
+            </w:pPr>
+            <w:proofErr w:type="spellStart"/>
+            <w:r>
+              <w:rPr>
+                <w:rFonts w:ascii="Times New Roman" w:eastAsia="Poppins" w:hAnsi="Times New Roman" w:cs="Times New Roman"/>
+                <w:sz w:val="24"/>
+                <w:szCs w:val="24"/>
+              </w:rPr>
+              <w:t>String</w:t>
+            </w:r>
+            <w:proofErr w:type="spellEnd"/>
+          </w:p>
+        </w:tc>
+        <w:tc>
+          <w:tcPr>
+            <w:tcW w:w="1297" w:type="dxa"/>
+          </w:tcPr>
+          <w:p>
+            <w:pPr>
+              <w:jc w:val="both"/>
+              <w:cnfStyle w:val="000000100000" w:firstRow="0" w:lastRow="0" w:firstColumn="0" w:lastColumn="0" w:oddVBand="0" w:evenVBand="0" w:oddHBand="1" w:evenHBand="0" w:firstRowFirstColumn="0" w:firstRowLastColumn="0" w:lastRowFirstColumn="0" w:lastRowLastColumn="0"/>
+              <w:rPr>
+                <w:rFonts w:ascii="Times New Roman" w:eastAsia="Poppins" w:hAnsi="Times New Roman" w:cs="Times New Roman"/>
+                <w:sz w:val="24"/>
+                <w:szCs w:val="24"/>
+              </w:rPr>
+            </w:pPr>
+            <w:r>
+              <w:rPr>
+                <w:rFonts w:ascii="Times New Roman" w:eastAsia="Poppins" w:hAnsi="Times New Roman" w:cs="Times New Roman"/>
+                <w:sz w:val="24"/>
+                <w:szCs w:val="24"/>
+              </w:rPr>
+              <w:t>Clave Primaria</w:t>
+            </w:r>
+          </w:p>
+        </w:tc>
+        <w:tc>
+          <w:tcPr>
+            <w:tcW w:w="2513" w:type="dxa"/>
+          </w:tcPr>
+          <w:p>
+            <w:pPr>
+              <w:jc w:val="both"/>
+              <w:cnfStyle w:val="000000100000" w:firstRow="0" w:lastRow="0" w:firstColumn="0" w:lastColumn="0" w:oddVBand="0" w:evenVBand="0" w:oddHBand="1" w:evenHBand="0" w:firstRowFirstColumn="0" w:firstRowLastColumn="0" w:lastRowFirstColumn="0" w:lastRowLastColumn="0"/>
+              <w:rPr>
+                <w:rFonts w:ascii="Times New Roman" w:eastAsia="Poppins" w:hAnsi="Times New Roman" w:cs="Times New Roman"/>
+                <w:sz w:val="24"/>
+                <w:szCs w:val="24"/>
+              </w:rPr>
+            </w:pPr>
+            <w:r>
+              <w:rPr>
+                <w:rFonts w:ascii="Times New Roman" w:eastAsia="Poppins" w:hAnsi="Times New Roman" w:cs="Times New Roman"/>
+                <w:sz w:val="24"/>
+                <w:szCs w:val="24"/>
+              </w:rPr>
+              <w:t>Valor único, no nulo</w:t>
+            </w:r>
+          </w:p>
+        </w:tc>
+      </w:tr>
+      <w:tr>
+        <w:tc>
+          <w:tcPr>
+            <w:cnfStyle w:val="001000000000" w:firstRow="0" w:lastRow="0" w:firstColumn="1" w:lastColumn="0" w:oddVBand="0" w:evenVBand="0" w:oddHBand="0" w:evenHBand="0" w:firstRowFirstColumn="0" w:firstRowLastColumn="0" w:lastRowFirstColumn="0" w:lastRowLastColumn="0"/>
+            <w:tcW w:w="2108" w:type="dxa"/>
+          </w:tcPr>
+          <w:p>
+            <w:pPr>
+              <w:jc w:val="both"/>
+              <w:rPr>
+                <w:rFonts w:ascii="Times New Roman" w:eastAsia="Poppins" w:hAnsi="Times New Roman" w:cs="Times New Roman"/>
+                <w:sz w:val="24"/>
+                <w:szCs w:val="24"/>
+              </w:rPr>
+            </w:pPr>
+            <w:r>
+              <w:rPr>
+                <w:rFonts w:ascii="Times New Roman" w:eastAsia="Poppins" w:hAnsi="Times New Roman" w:cs="Times New Roman"/>
+                <w:sz w:val="24"/>
+                <w:szCs w:val="24"/>
+              </w:rPr>
+              <w:t>Lote</w:t>
+            </w:r>
+          </w:p>
+        </w:tc>
+        <w:tc>
+          <w:tcPr>
+            <w:tcW w:w="3677" w:type="dxa"/>
+          </w:tcPr>
+          <w:p>
+            <w:pPr>
+              <w:jc w:val="both"/>
+              <w:cnfStyle w:val="000000000000" w:firstRow="0" w:lastRow="0" w:firstColumn="0" w:lastColumn="0" w:oddVBand="0" w:evenVBand="0" w:oddHBand="0" w:evenHBand="0" w:firstRowFirstColumn="0" w:firstRowLastColumn="0" w:lastRowFirstColumn="0" w:lastRowLastColumn="0"/>
+              <w:rPr>
+                <w:rFonts w:ascii="Times New Roman" w:eastAsia="Poppins" w:hAnsi="Times New Roman" w:cs="Times New Roman"/>
+                <w:sz w:val="24"/>
+                <w:szCs w:val="24"/>
+              </w:rPr>
+            </w:pPr>
+            <w:r>
+              <w:rPr>
+                <w:rFonts w:ascii="Times New Roman" w:eastAsia="Poppins" w:hAnsi="Times New Roman" w:cs="Times New Roman"/>
+                <w:sz w:val="24"/>
+                <w:szCs w:val="24"/>
+              </w:rPr>
+              <w:t>Identificador único del paciente</w:t>
+            </w:r>
+          </w:p>
+        </w:tc>
+        <w:tc>
+          <w:tcPr>
+            <w:tcW w:w="896" w:type="dxa"/>
+          </w:tcPr>
+          <w:p>
+            <w:pPr>
+              <w:jc w:val="both"/>
+              <w:cnfStyle w:val="000000000000" w:firstRow="0" w:lastRow="0" w:firstColumn="0" w:lastColumn="0" w:oddVBand="0" w:evenVBand="0" w:oddHBand="0" w:evenHBand="0" w:firstRowFirstColumn="0" w:firstRowLastColumn="0" w:lastRowFirstColumn="0" w:lastRowLastColumn="0"/>
+              <w:rPr>
+                <w:rFonts w:ascii="Times New Roman" w:eastAsia="Poppins" w:hAnsi="Times New Roman" w:cs="Times New Roman"/>
+                <w:sz w:val="24"/>
+                <w:szCs w:val="24"/>
+              </w:rPr>
+            </w:pPr>
+            <w:proofErr w:type="spellStart"/>
+            <w:r>
+              <w:rPr>
+                <w:rFonts w:ascii="Times New Roman" w:eastAsia="Poppins" w:hAnsi="Times New Roman" w:cs="Times New Roman"/>
+                <w:sz w:val="24"/>
+                <w:szCs w:val="24"/>
+              </w:rPr>
+              <w:t>String</w:t>
+            </w:r>
+            <w:proofErr w:type="spellEnd"/>
+          </w:p>
+        </w:tc>
+        <w:tc>
+          <w:tcPr>
+            <w:tcW w:w="1297" w:type="dxa"/>
+          </w:tcPr>
+          <w:p>
+            <w:pPr>
+              <w:jc w:val="both"/>
+              <w:cnfStyle w:val="000000000000" w:firstRow="0" w:lastRow="0" w:firstColumn="0" w:lastColumn="0" w:oddVBand="0" w:evenVBand="0" w:oddHBand="0" w:evenHBand="0" w:firstRowFirstColumn="0" w:firstRowLastColumn="0" w:lastRowFirstColumn="0" w:lastRowLastColumn="0"/>
+              <w:rPr>
+                <w:rFonts w:ascii="Times New Roman" w:eastAsia="Poppins" w:hAnsi="Times New Roman" w:cs="Times New Roman"/>
+                <w:sz w:val="24"/>
+                <w:szCs w:val="24"/>
+              </w:rPr>
+            </w:pPr>
+            <w:r>
+              <w:rPr>
+                <w:rFonts w:ascii="Times New Roman" w:eastAsia="Poppins" w:hAnsi="Times New Roman" w:cs="Times New Roman"/>
+                <w:sz w:val="24"/>
+                <w:szCs w:val="24"/>
+              </w:rPr>
+              <w:t>-</w:t>
+            </w:r>
+          </w:p>
+        </w:tc>
+        <w:tc>
+          <w:tcPr>
+            <w:tcW w:w="2513" w:type="dxa"/>
+          </w:tcPr>
+          <w:p>
+            <w:pPr>
+              <w:jc w:val="both"/>
+              <w:cnfStyle w:val="000000000000" w:firstRow="0" w:lastRow="0" w:firstColumn="0" w:lastColumn="0" w:oddVBand="0" w:evenVBand="0" w:oddHBand="0" w:evenHBand="0" w:firstRowFirstColumn="0" w:firstRowLastColumn="0" w:lastRowFirstColumn="0" w:lastRowLastColumn="0"/>
+              <w:rPr>
+                <w:rFonts w:ascii="Times New Roman" w:eastAsia="Poppins" w:hAnsi="Times New Roman" w:cs="Times New Roman"/>
+                <w:sz w:val="24"/>
+                <w:szCs w:val="24"/>
+              </w:rPr>
+            </w:pPr>
+            <w:r>
+              <w:rPr>
+                <w:rFonts w:ascii="Times New Roman" w:eastAsia="Poppins" w:hAnsi="Times New Roman" w:cs="Times New Roman"/>
+                <w:sz w:val="24"/>
+                <w:szCs w:val="24"/>
+              </w:rPr>
+              <w:t>-</w:t>
+            </w:r>
+          </w:p>
+        </w:tc>
+      </w:tr>
+      <w:tr>
+        <w:trPr>
+          <w:cnfStyle w:val="000000100000" w:firstRow="0" w:lastRow="0" w:firstColumn="0" w:lastColumn="0" w:oddVBand="0" w:evenVBand="0" w:oddHBand="1" w:evenHBand="0" w:firstRowFirstColumn="0" w:firstRowLastColumn="0" w:lastRowFirstColumn="0" w:lastRowLastColumn="0"/>
+        </w:trPr>
+        <w:tc>
+          <w:tcPr>
+            <w:cnfStyle w:val="001000000000" w:firstRow="0" w:lastRow="0" w:firstColumn="1" w:lastColumn="0" w:oddVBand="0" w:evenVBand="0" w:oddHBand="0" w:evenHBand="0" w:firstRowFirstColumn="0" w:firstRowLastColumn="0" w:lastRowFirstColumn="0" w:lastRowLastColumn="0"/>
+            <w:tcW w:w="2108" w:type="dxa"/>
+          </w:tcPr>
+          <w:p>
+            <w:pPr>
+              <w:jc w:val="both"/>
+              <w:rPr>
+                <w:rFonts w:ascii="Times New Roman" w:eastAsia="Poppins" w:hAnsi="Times New Roman" w:cs="Times New Roman"/>
+                <w:sz w:val="24"/>
+                <w:szCs w:val="24"/>
+              </w:rPr>
+            </w:pPr>
+            <w:r>
+              <w:rPr>
+                <w:rFonts w:ascii="Times New Roman" w:eastAsia="Poppins" w:hAnsi="Times New Roman" w:cs="Times New Roman"/>
+                <w:sz w:val="24"/>
+                <w:szCs w:val="24"/>
+              </w:rPr>
+              <w:t>enfermedad</w:t>
+            </w:r>
+          </w:p>
+        </w:tc>
+        <w:tc>
+          <w:tcPr>
+            <w:tcW w:w="3677" w:type="dxa"/>
+          </w:tcPr>
+          <w:p>
+            <w:pPr>
+              <w:jc w:val="both"/>
+              <w:cnfStyle w:val="000000100000" w:firstRow="0" w:lastRow="0" w:firstColumn="0" w:lastColumn="0" w:oddVBand="0" w:evenVBand="0" w:oddHBand="1" w:evenHBand="0" w:firstRowFirstColumn="0" w:firstRowLastColumn="0" w:lastRowFirstColumn="0" w:lastRowLastColumn="0"/>
+              <w:rPr>
+                <w:rFonts w:ascii="Times New Roman" w:eastAsia="Poppins" w:hAnsi="Times New Roman" w:cs="Times New Roman"/>
+                <w:sz w:val="24"/>
+                <w:szCs w:val="24"/>
+              </w:rPr>
+            </w:pPr>
+            <w:r>
+              <w:rPr>
+                <w:rFonts w:ascii="Times New Roman" w:eastAsia="Poppins" w:hAnsi="Times New Roman" w:cs="Times New Roman"/>
+                <w:sz w:val="24"/>
+                <w:szCs w:val="24"/>
+              </w:rPr>
+              <w:t>Enfermedad vacunada</w:t>
+            </w:r>
+          </w:p>
+        </w:tc>
+        <w:tc>
+          <w:tcPr>
+            <w:tcW w:w="896" w:type="dxa"/>
+          </w:tcPr>
+          <w:p>
+            <w:pPr>
+              <w:jc w:val="both"/>
+              <w:cnfStyle w:val="000000100000" w:firstRow="0" w:lastRow="0" w:firstColumn="0" w:lastColumn="0" w:oddVBand="0" w:evenVBand="0" w:oddHBand="1" w:evenHBand="0" w:firstRowFirstColumn="0" w:firstRowLastColumn="0" w:lastRowFirstColumn="0" w:lastRowLastColumn="0"/>
+              <w:rPr>
+                <w:rFonts w:ascii="Times New Roman" w:eastAsia="Poppins" w:hAnsi="Times New Roman" w:cs="Times New Roman"/>
+                <w:sz w:val="24"/>
+                <w:szCs w:val="24"/>
+              </w:rPr>
+            </w:pPr>
+            <w:proofErr w:type="spellStart"/>
+            <w:r>
+              <w:rPr>
+                <w:rFonts w:ascii="Times New Roman" w:eastAsia="Poppins" w:hAnsi="Times New Roman" w:cs="Times New Roman"/>
+                <w:sz w:val="24"/>
+                <w:szCs w:val="24"/>
+              </w:rPr>
+              <w:t>String</w:t>
+            </w:r>
+            <w:proofErr w:type="spellEnd"/>
+          </w:p>
+        </w:tc>
+        <w:tc>
+          <w:tcPr>
+            <w:tcW w:w="1297" w:type="dxa"/>
+          </w:tcPr>
+          <w:p>
+            <w:pPr>
+              <w:jc w:val="both"/>
+              <w:cnfStyle w:val="000000100000" w:firstRow="0" w:lastRow="0" w:firstColumn="0" w:lastColumn="0" w:oddVBand="0" w:evenVBand="0" w:oddHBand="1" w:evenHBand="0" w:firstRowFirstColumn="0" w:firstRowLastColumn="0" w:lastRowFirstColumn="0" w:lastRowLastColumn="0"/>
+              <w:rPr>
+                <w:rFonts w:ascii="Times New Roman" w:eastAsia="Poppins" w:hAnsi="Times New Roman" w:cs="Times New Roman"/>
+                <w:sz w:val="24"/>
+                <w:szCs w:val="24"/>
+              </w:rPr>
+            </w:pPr>
+            <w:r>
+              <w:rPr>
+                <w:rFonts w:ascii="Times New Roman" w:eastAsia="Poppins" w:hAnsi="Times New Roman" w:cs="Times New Roman"/>
+                <w:sz w:val="24"/>
+                <w:szCs w:val="24"/>
+              </w:rPr>
+              <w:t>-</w:t>
+            </w:r>
+          </w:p>
+        </w:tc>
+        <w:tc>
+          <w:tcPr>
+            <w:tcW w:w="2513" w:type="dxa"/>
+          </w:tcPr>
+          <w:p>
+            <w:pPr>
+              <w:jc w:val="both"/>
+              <w:cnfStyle w:val="000000100000" w:firstRow="0" w:lastRow="0" w:firstColumn="0" w:lastColumn="0" w:oddVBand="0" w:evenVBand="0" w:oddHBand="1" w:evenHBand="0" w:firstRowFirstColumn="0" w:firstRowLastColumn="0" w:lastRowFirstColumn="0" w:lastRowLastColumn="0"/>
+              <w:rPr>
+                <w:rFonts w:ascii="Times New Roman" w:eastAsia="Poppins" w:hAnsi="Times New Roman" w:cs="Times New Roman"/>
+                <w:sz w:val="24"/>
+                <w:szCs w:val="24"/>
+              </w:rPr>
+            </w:pPr>
+            <w:r>
+              <w:rPr>
+                <w:rFonts w:ascii="Times New Roman" w:eastAsia="Poppins" w:hAnsi="Times New Roman" w:cs="Times New Roman"/>
+                <w:sz w:val="24"/>
+                <w:szCs w:val="24"/>
+              </w:rPr>
+              <w:t>-</w:t>
+            </w:r>
+          </w:p>
+        </w:tc>
+      </w:tr>
+      <w:tr>
+        <w:tc>
+          <w:tcPr>
+            <w:cnfStyle w:val="001000000000" w:firstRow="0" w:lastRow="0" w:firstColumn="1" w:lastColumn="0" w:oddVBand="0" w:evenVBand="0" w:oddHBand="0" w:evenHBand="0" w:firstRowFirstColumn="0" w:firstRowLastColumn="0" w:lastRowFirstColumn="0" w:lastRowLastColumn="0"/>
+            <w:tcW w:w="2108" w:type="dxa"/>
+          </w:tcPr>
+          <w:p>
+            <w:pPr>
+              <w:jc w:val="both"/>
+              <w:rPr>
+                <w:rFonts w:ascii="Times New Roman" w:eastAsia="Poppins" w:hAnsi="Times New Roman" w:cs="Times New Roman"/>
+                <w:sz w:val="24"/>
+                <w:szCs w:val="24"/>
+              </w:rPr>
+            </w:pPr>
+            <w:r>
+              <w:rPr>
+                <w:rFonts w:ascii="Times New Roman" w:eastAsia="Poppins" w:hAnsi="Times New Roman" w:cs="Times New Roman"/>
+                <w:sz w:val="24"/>
+                <w:szCs w:val="24"/>
+              </w:rPr>
+              <w:t>dosis</w:t>
+            </w:r>
+          </w:p>
+        </w:tc>
+        <w:tc>
+          <w:tcPr>
+            <w:tcW w:w="3677" w:type="dxa"/>
+          </w:tcPr>
+          <w:p>
+            <w:pPr>
+              <w:jc w:val="both"/>
+              <w:cnfStyle w:val="000000000000" w:firstRow="0" w:lastRow="0" w:firstColumn="0" w:lastColumn="0" w:oddVBand="0" w:evenVBand="0" w:oddHBand="0" w:evenHBand="0" w:firstRowFirstColumn="0" w:firstRowLastColumn="0" w:lastRowFirstColumn="0" w:lastRowLastColumn="0"/>
+              <w:rPr>
+                <w:rFonts w:ascii="Times New Roman" w:eastAsia="Poppins" w:hAnsi="Times New Roman" w:cs="Times New Roman"/>
+                <w:sz w:val="24"/>
+                <w:szCs w:val="24"/>
+              </w:rPr>
+            </w:pPr>
+            <w:r>
+              <w:rPr>
+                <w:rFonts w:ascii="Times New Roman" w:eastAsia="Poppins" w:hAnsi="Times New Roman" w:cs="Times New Roman"/>
+                <w:sz w:val="24"/>
+                <w:szCs w:val="24"/>
+              </w:rPr>
+              <w:t>Dosis de la vacuna</w:t>
+            </w:r>
+          </w:p>
+        </w:tc>
+        <w:tc>
+          <w:tcPr>
+            <w:tcW w:w="896" w:type="dxa"/>
+          </w:tcPr>
+          <w:p>
+            <w:pPr>
+              <w:jc w:val="both"/>
+              <w:cnfStyle w:val="000000000000" w:firstRow="0" w:lastRow="0" w:firstColumn="0" w:lastColumn="0" w:oddVBand="0" w:evenVBand="0" w:oddHBand="0" w:evenHBand="0" w:firstRowFirstColumn="0" w:firstRowLastColumn="0" w:lastRowFirstColumn="0" w:lastRowLastColumn="0"/>
+              <w:rPr>
+                <w:rFonts w:ascii="Times New Roman" w:eastAsia="Poppins" w:hAnsi="Times New Roman" w:cs="Times New Roman"/>
+                <w:sz w:val="24"/>
+                <w:szCs w:val="24"/>
+              </w:rPr>
+            </w:pPr>
+            <w:proofErr w:type="spellStart"/>
+            <w:r>
+              <w:rPr>
+                <w:rFonts w:ascii="Times New Roman" w:eastAsia="Poppins" w:hAnsi="Times New Roman" w:cs="Times New Roman"/>
+                <w:sz w:val="24"/>
+                <w:szCs w:val="24"/>
+              </w:rPr>
+              <w:t>String</w:t>
+            </w:r>
+            <w:proofErr w:type="spellEnd"/>
+          </w:p>
+        </w:tc>
+        <w:tc>
+          <w:tcPr>
+            <w:tcW w:w="1297" w:type="dxa"/>
+          </w:tcPr>
+          <w:p>
+            <w:pPr>
+              <w:jc w:val="both"/>
+              <w:cnfStyle w:val="000000000000" w:firstRow="0" w:lastRow="0" w:firstColumn="0" w:lastColumn="0" w:oddVBand="0" w:evenVBand="0" w:oddHBand="0" w:evenHBand="0" w:firstRowFirstColumn="0" w:firstRowLastColumn="0" w:lastRowFirstColumn="0" w:lastRowLastColumn="0"/>
+              <w:rPr>
+                <w:rFonts w:ascii="Times New Roman" w:eastAsia="Poppins" w:hAnsi="Times New Roman" w:cs="Times New Roman"/>
+                <w:sz w:val="24"/>
+                <w:szCs w:val="24"/>
+              </w:rPr>
+            </w:pPr>
+            <w:r>
+              <w:rPr>
+                <w:rFonts w:ascii="Times New Roman" w:eastAsia="Poppins" w:hAnsi="Times New Roman" w:cs="Times New Roman"/>
+                <w:sz w:val="24"/>
+                <w:szCs w:val="24"/>
+              </w:rPr>
+              <w:t>-</w:t>
+            </w:r>
+          </w:p>
+        </w:tc>
+        <w:tc>
+          <w:tcPr>
+            <w:tcW w:w="2513" w:type="dxa"/>
+          </w:tcPr>
+          <w:p>
+            <w:pPr>
+              <w:jc w:val="both"/>
+              <w:cnfStyle w:val="000000000000" w:firstRow="0" w:lastRow="0" w:firstColumn="0" w:lastColumn="0" w:oddVBand="0" w:evenVBand="0" w:oddHBand="0" w:evenHBand="0" w:firstRowFirstColumn="0" w:firstRowLastColumn="0" w:lastRowFirstColumn="0" w:lastRowLastColumn="0"/>
+              <w:rPr>
+                <w:rFonts w:ascii="Times New Roman" w:eastAsia="Poppins" w:hAnsi="Times New Roman" w:cs="Times New Roman"/>
+                <w:sz w:val="24"/>
+                <w:szCs w:val="24"/>
+              </w:rPr>
+            </w:pPr>
+            <w:r>
+              <w:rPr>
+                <w:rFonts w:ascii="Times New Roman" w:eastAsia="Poppins" w:hAnsi="Times New Roman" w:cs="Times New Roman"/>
+                <w:sz w:val="24"/>
+                <w:szCs w:val="24"/>
+              </w:rPr>
+              <w:t>-</w:t>
+            </w:r>
+          </w:p>
+        </w:tc>
+      </w:tr>
+      <w:tr>
+        <w:trPr>
+          <w:cnfStyle w:val="000000100000" w:firstRow="0" w:lastRow="0" w:firstColumn="0" w:lastColumn="0" w:oddVBand="0" w:evenVBand="0" w:oddHBand="1" w:evenHBand="0" w:firstRowFirstColumn="0" w:firstRowLastColumn="0" w:lastRowFirstColumn="0" w:lastRowLastColumn="0"/>
+        </w:trPr>
+        <w:tc>
+          <w:tcPr>
+            <w:cnfStyle w:val="001000000000" w:firstRow="0" w:lastRow="0" w:firstColumn="1" w:lastColumn="0" w:oddVBand="0" w:evenVBand="0" w:oddHBand="0" w:evenHBand="0" w:firstRowFirstColumn="0" w:firstRowLastColumn="0" w:lastRowFirstColumn="0" w:lastRowLastColumn="0"/>
+            <w:tcW w:w="2108" w:type="dxa"/>
+          </w:tcPr>
+          <w:p>
+            <w:pPr>
+              <w:jc w:val="both"/>
+              <w:rPr>
+                <w:rFonts w:ascii="Times New Roman" w:eastAsia="Poppins" w:hAnsi="Times New Roman" w:cs="Times New Roman"/>
+                <w:sz w:val="24"/>
+                <w:szCs w:val="24"/>
+              </w:rPr>
+            </w:pPr>
+            <w:proofErr w:type="spellStart"/>
+            <w:r>
+              <w:rPr>
+                <w:rFonts w:ascii="Times New Roman" w:eastAsia="Poppins" w:hAnsi="Times New Roman" w:cs="Times New Roman"/>
+                <w:sz w:val="24"/>
+                <w:szCs w:val="24"/>
+              </w:rPr>
+              <w:t>fechaUso</w:t>
+            </w:r>
+            <w:proofErr w:type="spellEnd"/>
+          </w:p>
+        </w:tc>
+        <w:tc>
+          <w:tcPr>
+            <w:tcW w:w="3677" w:type="dxa"/>
+          </w:tcPr>
+          <w:p>
+            <w:pPr>
+              <w:jc w:val="both"/>
+              <w:cnfStyle w:val="000000100000" w:firstRow="0" w:lastRow="0" w:firstColumn="0" w:lastColumn="0" w:oddVBand="0" w:evenVBand="0" w:oddHBand="1" w:evenHBand="0" w:firstRowFirstColumn="0" w:firstRowLastColumn="0" w:lastRowFirstColumn="0" w:lastRowLastColumn="0"/>
+              <w:rPr>
+                <w:rFonts w:ascii="Times New Roman" w:eastAsia="Poppins" w:hAnsi="Times New Roman" w:cs="Times New Roman"/>
+                <w:sz w:val="24"/>
+                <w:szCs w:val="24"/>
+              </w:rPr>
+            </w:pPr>
+            <w:r>
+              <w:rPr>
+                <w:rFonts w:ascii="Times New Roman" w:eastAsia="Poppins" w:hAnsi="Times New Roman" w:cs="Times New Roman"/>
+                <w:sz w:val="24"/>
+                <w:szCs w:val="24"/>
+              </w:rPr>
+              <w:t>Fecha de uso de la vacuna</w:t>
+            </w:r>
+          </w:p>
+        </w:tc>
+        <w:tc>
+          <w:tcPr>
+            <w:tcW w:w="896" w:type="dxa"/>
+          </w:tcPr>
+          <w:p>
+            <w:pPr>
+              <w:jc w:val="both"/>
+              <w:cnfStyle w:val="000000100000" w:firstRow="0" w:lastRow="0" w:firstColumn="0" w:lastColumn="0" w:oddVBand="0" w:evenVBand="0" w:oddHBand="1" w:evenHBand="0" w:firstRowFirstColumn="0" w:firstRowLastColumn="0" w:lastRowFirstColumn="0" w:lastRowLastColumn="0"/>
+              <w:rPr>
+                <w:rFonts w:ascii="Times New Roman" w:eastAsia="Poppins" w:hAnsi="Times New Roman" w:cs="Times New Roman"/>
+                <w:sz w:val="24"/>
+                <w:szCs w:val="24"/>
+              </w:rPr>
+            </w:pPr>
+            <w:proofErr w:type="spellStart"/>
+            <w:r>
+              <w:rPr>
+                <w:rFonts w:ascii="Times New Roman" w:eastAsia="Poppins" w:hAnsi="Times New Roman" w:cs="Times New Roman"/>
+                <w:sz w:val="24"/>
+                <w:szCs w:val="24"/>
+              </w:rPr>
+              <w:t>String</w:t>
+            </w:r>
+            <w:proofErr w:type="spellEnd"/>
+          </w:p>
+        </w:tc>
+        <w:tc>
+          <w:tcPr>
+            <w:tcW w:w="1297" w:type="dxa"/>
+          </w:tcPr>
+          <w:p>
+            <w:pPr>
+              <w:jc w:val="both"/>
+              <w:cnfStyle w:val="000000100000" w:firstRow="0" w:lastRow="0" w:firstColumn="0" w:lastColumn="0" w:oddVBand="0" w:evenVBand="0" w:oddHBand="1" w:evenHBand="0" w:firstRowFirstColumn="0" w:firstRowLastColumn="0" w:lastRowFirstColumn="0" w:lastRowLastColumn="0"/>
+              <w:rPr>
+                <w:rFonts w:ascii="Times New Roman" w:eastAsia="Poppins" w:hAnsi="Times New Roman" w:cs="Times New Roman"/>
+                <w:sz w:val="24"/>
+                <w:szCs w:val="24"/>
+              </w:rPr>
+            </w:pPr>
+            <w:r>
+              <w:rPr>
+                <w:rFonts w:ascii="Times New Roman" w:eastAsia="Poppins" w:hAnsi="Times New Roman" w:cs="Times New Roman"/>
+                <w:sz w:val="24"/>
+                <w:szCs w:val="24"/>
+              </w:rPr>
+              <w:t>-</w:t>
+            </w:r>
+          </w:p>
+        </w:tc>
+        <w:tc>
+          <w:tcPr>
+            <w:tcW w:w="2513" w:type="dxa"/>
+          </w:tcPr>
+          <w:p>
+            <w:pPr>
+              <w:jc w:val="both"/>
+              <w:cnfStyle w:val="000000100000" w:firstRow="0" w:lastRow="0" w:firstColumn="0" w:lastColumn="0" w:oddVBand="0" w:evenVBand="0" w:oddHBand="1" w:evenHBand="0" w:firstRowFirstColumn="0" w:firstRowLastColumn="0" w:lastRowFirstColumn="0" w:lastRowLastColumn="0"/>
+              <w:rPr>
+                <w:rFonts w:ascii="Times New Roman" w:eastAsia="Poppins" w:hAnsi="Times New Roman" w:cs="Times New Roman"/>
+                <w:sz w:val="24"/>
+                <w:szCs w:val="24"/>
+              </w:rPr>
+            </w:pPr>
+            <w:r>
+              <w:rPr>
+                <w:rFonts w:ascii="Times New Roman" w:eastAsia="Poppins" w:hAnsi="Times New Roman" w:cs="Times New Roman"/>
+                <w:sz w:val="24"/>
+                <w:szCs w:val="24"/>
+              </w:rPr>
+              <w:t>-</w:t>
+            </w:r>
+          </w:p>
+        </w:tc>
+      </w:tr>
+    </w:tbl>
+    <w:p>
+      <w:pPr>
+        <w:ind w:left="1440"/>
+        <w:rPr>
+          <w:rFonts w:ascii="Poppins" w:eastAsia="Poppins" w:hAnsi="Poppins" w:cs="Poppins"/>
+          <w:sz w:val="24"/>
+          <w:szCs w:val="24"/>
+        </w:rPr>
+      </w:pPr>
+    </w:p>
+    <w:p>
+      <w:pPr>
+        <w:ind w:left="1440"/>
+        <w:rPr>
+          <w:rFonts w:ascii="Poppins" w:eastAsia="Poppins" w:hAnsi="Poppins" w:cs="Poppins"/>
+          <w:sz w:val="24"/>
+          <w:szCs w:val="24"/>
+        </w:rPr>
+      </w:pPr>
+    </w:p>
+    <w:p>
+      <w:pPr>
+        <w:ind w:left="1440"/>
+        <w:rPr>
+          <w:rFonts w:ascii="Poppins" w:eastAsia="Poppins" w:hAnsi="Poppins" w:cs="Poppins"/>
+          <w:sz w:val="24"/>
+          <w:szCs w:val="24"/>
+        </w:rPr>
+      </w:pPr>
+    </w:p>
+    <w:p>
+      <w:pPr>
+        <w:rPr>
+          <w:rFonts w:ascii="Poppins" w:eastAsia="Poppins" w:hAnsi="Poppins" w:cs="Poppins"/>
+          <w:sz w:val="24"/>
+          <w:szCs w:val="24"/>
+          <w:u w:val="single"/>
         </w:rPr>
       </w:pPr>
     </w:p>
@@ -6817,7 +8530,7 @@
 <file path=word/numbering.xml><?xml version="1.0" encoding="utf-8"?>
 <w:numbering xmlns:wpc="http://schemas.microsoft.com/office/word/2010/wordprocessingCanvas" xmlns:cx="http://schemas.microsoft.com/office/drawing/2014/chartex" xmlns:cx1="http://schemas.microsoft.com/office/drawing/2015/9/8/chartex" xmlns:cx2="http://schemas.microsoft.com/office/drawing/2015/10/21/chartex" xmlns:cx3="http://schemas.microsoft.com/office/drawing/2016/5/9/chartex" xmlns:cx4="http://schemas.microsoft.com/office/drawing/2016/5/10/chartex" xmlns:cx5="http://schemas.microsoft.com/office/drawing/2016/5/11/chartex" xmlns:cx6="http://schemas.microsoft.com/office/drawing/2016/5/12/chartex" xmlns:cx7="http://schemas.microsoft.com/office/drawing/2016/5/13/chartex" xmlns:cx8="http://schemas.microsoft.com/office/drawing/2016/5/14/chartex" xmlns:mc="http://schemas.openxmlformats.org/markup-compatibility/2006" xmlns:aink="http://schemas.microsoft.com/office/drawing/2016/ink" xmlns:am3d="http://schemas.microsoft.com/office/drawing/2017/model3d" xmlns:o="urn:schemas-microsoft-com:office:office" xmlns:oel="http://schemas.microsoft.com/office/2019/extlst" xmlns:r="http://schemas.openxmlformats.org/officeDocument/2006/relationships" xmlns:m="http://schemas.openxmlformats.org/officeDocument/2006/math" xmlns:v="urn:schemas-microsoft-com:vml" xmlns:wp14="http://schemas.microsoft.com/office/word/2010/wordprocessingDrawing" xmlns:wp="http://schemas.openxmlformats.org/drawingml/2006/wordprocessingDrawing" xmlns:w10="urn:schemas-microsoft-com:office:word" xmlns:w="http://schemas.openxmlformats.org/wordprocessingml/2006/main" xmlns:w14="http://schemas.microsoft.com/office/word/2010/wordml" xmlns:w15="http://schemas.microsoft.com/office/word/2012/wordml" xmlns:w16cex="http://schemas.microsoft.com/office/word/2018/wordml/cex" xmlns:w16cid="http://schemas.microsoft.com/office/word/2016/wordml/cid" xmlns:w16="http://schemas.microsoft.com/office/word/2018/wordml" xmlns:w16du="http://schemas.microsoft.com/office/word/2023/wordml/word16du" xmlns:w16sdtdh="http://schemas.microsoft.com/office/word/2020/wordml/sdtdatahash" xmlns:w16se="http://schemas.microsoft.com/office/word/2015/wordml/symex" xmlns:wpg="http://schemas.microsoft.com/office/word/2010/wordprocessingGroup" xmlns:wpi="http://schemas.microsoft.com/office/word/2010/wordprocessingInk" xmlns:wne="http://schemas.microsoft.com/office/word/2006/wordml" xmlns:wps="http://schemas.microsoft.com/office/word/2010/wordprocessingShape" mc:Ignorable="w14 w15 w16se w16cid w16 w16cex w16sdtdh w16du wp14">
   <w:abstractNum w:abstractNumId="0" w15:restartNumberingAfterBreak="0">
-    <w:nsid w:val="55FD0DAE"/>
+    <w:nsid w:val="082C29C5"/>
     <w:multiLevelType w:val="multilevel"/>
     <w:tmpl w:val="14C641D0"/>
     <w:lvl w:ilvl="0">
@@ -6929,8 +8642,356 @@
       </w:rPr>
     </w:lvl>
   </w:abstractNum>
+  <w:abstractNum w:abstractNumId="1" w15:restartNumberingAfterBreak="0">
+    <w:nsid w:val="4F4726AB"/>
+    <w:multiLevelType w:val="multilevel"/>
+    <w:tmpl w:val="3C1C83F2"/>
+    <w:lvl w:ilvl="0">
+      <w:start w:val="1"/>
+      <w:numFmt w:val="decimal"/>
+      <w:lvlText w:val="%1"/>
+      <w:lvlJc w:val="left"/>
+      <w:pPr>
+        <w:ind w:left="540" w:hanging="540"/>
+      </w:pPr>
+      <w:rPr>
+        <w:rFonts w:hint="default"/>
+      </w:rPr>
+    </w:lvl>
+    <w:lvl w:ilvl="1">
+      <w:start w:val="3"/>
+      <w:numFmt w:val="decimal"/>
+      <w:lvlText w:val="%1.%2"/>
+      <w:lvlJc w:val="left"/>
+      <w:pPr>
+        <w:ind w:left="1620" w:hanging="720"/>
+      </w:pPr>
+      <w:rPr>
+        <w:rFonts w:hint="default"/>
+      </w:rPr>
+    </w:lvl>
+    <w:lvl w:ilvl="2">
+      <w:start w:val="8"/>
+      <w:numFmt w:val="decimal"/>
+      <w:lvlText w:val="%1.%2.%3"/>
+      <w:lvlJc w:val="left"/>
+      <w:pPr>
+        <w:ind w:left="2880" w:hanging="1080"/>
+      </w:pPr>
+      <w:rPr>
+        <w:rFonts w:hint="default"/>
+      </w:rPr>
+    </w:lvl>
+    <w:lvl w:ilvl="3">
+      <w:start w:val="1"/>
+      <w:numFmt w:val="decimal"/>
+      <w:lvlText w:val="%1.%2.%3.%4"/>
+      <w:lvlJc w:val="left"/>
+      <w:pPr>
+        <w:ind w:left="3780" w:hanging="1080"/>
+      </w:pPr>
+      <w:rPr>
+        <w:rFonts w:hint="default"/>
+      </w:rPr>
+    </w:lvl>
+    <w:lvl w:ilvl="4">
+      <w:start w:val="1"/>
+      <w:numFmt w:val="decimal"/>
+      <w:lvlText w:val="%1.%2.%3.%4.%5"/>
+      <w:lvlJc w:val="left"/>
+      <w:pPr>
+        <w:ind w:left="5040" w:hanging="1440"/>
+      </w:pPr>
+      <w:rPr>
+        <w:rFonts w:hint="default"/>
+      </w:rPr>
+    </w:lvl>
+    <w:lvl w:ilvl="5">
+      <w:start w:val="1"/>
+      <w:numFmt w:val="decimal"/>
+      <w:lvlText w:val="%1.%2.%3.%4.%5.%6"/>
+      <w:lvlJc w:val="left"/>
+      <w:pPr>
+        <w:ind w:left="6300" w:hanging="1800"/>
+      </w:pPr>
+      <w:rPr>
+        <w:rFonts w:hint="default"/>
+      </w:rPr>
+    </w:lvl>
+    <w:lvl w:ilvl="6">
+      <w:start w:val="1"/>
+      <w:numFmt w:val="decimal"/>
+      <w:lvlText w:val="%1.%2.%3.%4.%5.%6.%7"/>
+      <w:lvlJc w:val="left"/>
+      <w:pPr>
+        <w:ind w:left="7560" w:hanging="2160"/>
+      </w:pPr>
+      <w:rPr>
+        <w:rFonts w:hint="default"/>
+      </w:rPr>
+    </w:lvl>
+    <w:lvl w:ilvl="7">
+      <w:start w:val="1"/>
+      <w:numFmt w:val="decimal"/>
+      <w:lvlText w:val="%1.%2.%3.%4.%5.%6.%7.%8"/>
+      <w:lvlJc w:val="left"/>
+      <w:pPr>
+        <w:ind w:left="8820" w:hanging="2520"/>
+      </w:pPr>
+      <w:rPr>
+        <w:rFonts w:hint="default"/>
+      </w:rPr>
+    </w:lvl>
+    <w:lvl w:ilvl="8">
+      <w:start w:val="1"/>
+      <w:numFmt w:val="decimal"/>
+      <w:lvlText w:val="%1.%2.%3.%4.%5.%6.%7.%8.%9"/>
+      <w:lvlJc w:val="left"/>
+      <w:pPr>
+        <w:ind w:left="9720" w:hanging="2520"/>
+      </w:pPr>
+      <w:rPr>
+        <w:rFonts w:hint="default"/>
+      </w:rPr>
+    </w:lvl>
+  </w:abstractNum>
+  <w:abstractNum w:abstractNumId="2" w15:restartNumberingAfterBreak="0">
+    <w:nsid w:val="55FD0DAE"/>
+    <w:multiLevelType w:val="multilevel"/>
+    <w:tmpl w:val="14C641D0"/>
+    <w:lvl w:ilvl="0">
+      <w:start w:val="1"/>
+      <w:numFmt w:val="decimal"/>
+      <w:lvlText w:val="%1."/>
+      <w:lvlJc w:val="right"/>
+      <w:pPr>
+        <w:ind w:left="720" w:hanging="360"/>
+      </w:pPr>
+      <w:rPr>
+        <w:u w:val="none"/>
+      </w:rPr>
+    </w:lvl>
+    <w:lvl w:ilvl="1">
+      <w:start w:val="1"/>
+      <w:numFmt w:val="decimal"/>
+      <w:lvlText w:val="%1.%2."/>
+      <w:lvlJc w:val="right"/>
+      <w:pPr>
+        <w:ind w:left="1440" w:hanging="360"/>
+      </w:pPr>
+      <w:rPr>
+        <w:u w:val="none"/>
+      </w:rPr>
+    </w:lvl>
+    <w:lvl w:ilvl="2">
+      <w:start w:val="1"/>
+      <w:numFmt w:val="decimal"/>
+      <w:lvlText w:val="%1.%2.%3."/>
+      <w:lvlJc w:val="right"/>
+      <w:pPr>
+        <w:ind w:left="2160" w:hanging="360"/>
+      </w:pPr>
+      <w:rPr>
+        <w:u w:val="none"/>
+      </w:rPr>
+    </w:lvl>
+    <w:lvl w:ilvl="3">
+      <w:start w:val="1"/>
+      <w:numFmt w:val="decimal"/>
+      <w:lvlText w:val="%1.%2.%3.%4."/>
+      <w:lvlJc w:val="right"/>
+      <w:pPr>
+        <w:ind w:left="2880" w:hanging="360"/>
+      </w:pPr>
+      <w:rPr>
+        <w:u w:val="none"/>
+      </w:rPr>
+    </w:lvl>
+    <w:lvl w:ilvl="4">
+      <w:start w:val="1"/>
+      <w:numFmt w:val="decimal"/>
+      <w:lvlText w:val="%1.%2.%3.%4.%5."/>
+      <w:lvlJc w:val="right"/>
+      <w:pPr>
+        <w:ind w:left="3600" w:hanging="360"/>
+      </w:pPr>
+      <w:rPr>
+        <w:u w:val="none"/>
+      </w:rPr>
+    </w:lvl>
+    <w:lvl w:ilvl="5">
+      <w:start w:val="1"/>
+      <w:numFmt w:val="decimal"/>
+      <w:lvlText w:val="%1.%2.%3.%4.%5.%6."/>
+      <w:lvlJc w:val="right"/>
+      <w:pPr>
+        <w:ind w:left="4320" w:hanging="360"/>
+      </w:pPr>
+      <w:rPr>
+        <w:u w:val="none"/>
+      </w:rPr>
+    </w:lvl>
+    <w:lvl w:ilvl="6">
+      <w:start w:val="1"/>
+      <w:numFmt w:val="decimal"/>
+      <w:lvlText w:val="%1.%2.%3.%4.%5.%6.%7."/>
+      <w:lvlJc w:val="right"/>
+      <w:pPr>
+        <w:ind w:left="5040" w:hanging="360"/>
+      </w:pPr>
+      <w:rPr>
+        <w:u w:val="none"/>
+      </w:rPr>
+    </w:lvl>
+    <w:lvl w:ilvl="7">
+      <w:start w:val="1"/>
+      <w:numFmt w:val="decimal"/>
+      <w:lvlText w:val="%1.%2.%3.%4.%5.%6.%7.%8."/>
+      <w:lvlJc w:val="right"/>
+      <w:pPr>
+        <w:ind w:left="5760" w:hanging="360"/>
+      </w:pPr>
+      <w:rPr>
+        <w:u w:val="none"/>
+      </w:rPr>
+    </w:lvl>
+    <w:lvl w:ilvl="8">
+      <w:start w:val="1"/>
+      <w:numFmt w:val="decimal"/>
+      <w:lvlText w:val="%1.%2.%3.%4.%5.%6.%7.%8.%9."/>
+      <w:lvlJc w:val="right"/>
+      <w:pPr>
+        <w:ind w:left="6480" w:hanging="360"/>
+      </w:pPr>
+      <w:rPr>
+        <w:u w:val="none"/>
+      </w:rPr>
+    </w:lvl>
+  </w:abstractNum>
+  <w:abstractNum w:abstractNumId="3" w15:restartNumberingAfterBreak="0">
+    <w:nsid w:val="7FD27535"/>
+    <w:multiLevelType w:val="multilevel"/>
+    <w:tmpl w:val="14C641D0"/>
+    <w:lvl w:ilvl="0">
+      <w:start w:val="1"/>
+      <w:numFmt w:val="decimal"/>
+      <w:lvlText w:val="%1."/>
+      <w:lvlJc w:val="right"/>
+      <w:pPr>
+        <w:ind w:left="720" w:hanging="360"/>
+      </w:pPr>
+      <w:rPr>
+        <w:u w:val="none"/>
+      </w:rPr>
+    </w:lvl>
+    <w:lvl w:ilvl="1">
+      <w:start w:val="1"/>
+      <w:numFmt w:val="decimal"/>
+      <w:lvlText w:val="%1.%2."/>
+      <w:lvlJc w:val="right"/>
+      <w:pPr>
+        <w:ind w:left="1440" w:hanging="360"/>
+      </w:pPr>
+      <w:rPr>
+        <w:u w:val="none"/>
+      </w:rPr>
+    </w:lvl>
+    <w:lvl w:ilvl="2">
+      <w:start w:val="1"/>
+      <w:numFmt w:val="decimal"/>
+      <w:lvlText w:val="%1.%2.%3."/>
+      <w:lvlJc w:val="right"/>
+      <w:pPr>
+        <w:ind w:left="2160" w:hanging="360"/>
+      </w:pPr>
+      <w:rPr>
+        <w:u w:val="none"/>
+      </w:rPr>
+    </w:lvl>
+    <w:lvl w:ilvl="3">
+      <w:start w:val="1"/>
+      <w:numFmt w:val="decimal"/>
+      <w:lvlText w:val="%1.%2.%3.%4."/>
+      <w:lvlJc w:val="right"/>
+      <w:pPr>
+        <w:ind w:left="2880" w:hanging="360"/>
+      </w:pPr>
+      <w:rPr>
+        <w:u w:val="none"/>
+      </w:rPr>
+    </w:lvl>
+    <w:lvl w:ilvl="4">
+      <w:start w:val="1"/>
+      <w:numFmt w:val="decimal"/>
+      <w:lvlText w:val="%1.%2.%3.%4.%5."/>
+      <w:lvlJc w:val="right"/>
+      <w:pPr>
+        <w:ind w:left="3600" w:hanging="360"/>
+      </w:pPr>
+      <w:rPr>
+        <w:u w:val="none"/>
+      </w:rPr>
+    </w:lvl>
+    <w:lvl w:ilvl="5">
+      <w:start w:val="1"/>
+      <w:numFmt w:val="decimal"/>
+      <w:lvlText w:val="%1.%2.%3.%4.%5.%6."/>
+      <w:lvlJc w:val="right"/>
+      <w:pPr>
+        <w:ind w:left="4320" w:hanging="360"/>
+      </w:pPr>
+      <w:rPr>
+        <w:u w:val="none"/>
+      </w:rPr>
+    </w:lvl>
+    <w:lvl w:ilvl="6">
+      <w:start w:val="1"/>
+      <w:numFmt w:val="decimal"/>
+      <w:lvlText w:val="%1.%2.%3.%4.%5.%6.%7."/>
+      <w:lvlJc w:val="right"/>
+      <w:pPr>
+        <w:ind w:left="5040" w:hanging="360"/>
+      </w:pPr>
+      <w:rPr>
+        <w:u w:val="none"/>
+      </w:rPr>
+    </w:lvl>
+    <w:lvl w:ilvl="7">
+      <w:start w:val="1"/>
+      <w:numFmt w:val="decimal"/>
+      <w:lvlText w:val="%1.%2.%3.%4.%5.%6.%7.%8."/>
+      <w:lvlJc w:val="right"/>
+      <w:pPr>
+        <w:ind w:left="5760" w:hanging="360"/>
+      </w:pPr>
+      <w:rPr>
+        <w:u w:val="none"/>
+      </w:rPr>
+    </w:lvl>
+    <w:lvl w:ilvl="8">
+      <w:start w:val="1"/>
+      <w:numFmt w:val="decimal"/>
+      <w:lvlText w:val="%1.%2.%3.%4.%5.%6.%7.%8.%9."/>
+      <w:lvlJc w:val="right"/>
+      <w:pPr>
+        <w:ind w:left="6480" w:hanging="360"/>
+      </w:pPr>
+      <w:rPr>
+        <w:u w:val="none"/>
+      </w:rPr>
+    </w:lvl>
+  </w:abstractNum>
   <w:num w:numId="1" w16cid:durableId="1347368059">
+    <w:abstractNumId w:val="2"/>
+  </w:num>
+  <w:num w:numId="2" w16cid:durableId="433743043">
     <w:abstractNumId w:val="0"/>
+  </w:num>
+  <w:num w:numId="3" w16cid:durableId="897131731">
+    <w:abstractNumId w:val="3"/>
+  </w:num>
+  <w:num w:numId="4" w16cid:durableId="962996957">
+    <w:abstractNumId w:val="1"/>
   </w:num>
 </w:numbering>
 </file>
@@ -7451,6 +9512,7 @@
   <w:style w:type="character" w:default="1" w:styleId="Fuentedeprrafopredeter">
     <w:name w:val="Default Paragraph Font"/>
     <w:uiPriority w:val="1"/>
+    <w:semiHidden/>
     <w:unhideWhenUsed/>
   </w:style>
   <w:style w:type="table" w:default="1" w:styleId="Tablanormal">

</xml_diff>